<commit_message>
refs #99 UC um Extension ergänzt
</commit_message>
<xml_diff>
--- a/doc/04_Domainanalyse/UC Mitarbeiter Rapport.docx
+++ b/doc/04_Domainanalyse/UC Mitarbeiter Rapport.docx
@@ -18,7 +18,7 @@
       <w:pPr>
         <w:pStyle w:val="berschrift1"/>
       </w:pPr>
-      <w:bookmarkStart w:id="0" w:name="_Toc287347252"/>
+      <w:bookmarkStart w:id="0" w:name="_Toc287879985"/>
       <w:r>
         <w:t>Dokumentinformationen</w:t>
       </w:r>
@@ -28,7 +28,7 @@
       <w:pPr>
         <w:pStyle w:val="berschrift2"/>
       </w:pPr>
-      <w:bookmarkStart w:id="1" w:name="_Toc287347253"/>
+      <w:bookmarkStart w:id="1" w:name="_Toc287879986"/>
       <w:r>
         <w:t>Änderungsgeschichte</w:t>
       </w:r>
@@ -121,7 +121,13 @@
               <w:rPr>
                 <w:b w:val="0"/>
               </w:rPr>
-              <w:t>XX.XX.2011</w:t>
+              <w:t>14.03</w:t>
+            </w:r>
+            <w:r>
+              <w:rPr>
+                <w:b w:val="0"/>
+              </w:rPr>
+              <w:t>.2011</w:t>
             </w:r>
           </w:p>
         </w:tc>
@@ -160,20 +166,19 @@
               <w:cnfStyle w:val="000000100000" w:firstRow="0" w:lastRow="0" w:firstColumn="0" w:lastColumn="0" w:oddVBand="0" w:evenVBand="0" w:oddHBand="1" w:evenHBand="0" w:firstRowFirstColumn="0" w:firstRowLastColumn="0" w:lastRowFirstColumn="0" w:lastRowLastColumn="0"/>
             </w:pPr>
             <w:r>
-              <w:t>XXXXX</w:t>
+              <w:t>HC</w:t>
             </w:r>
           </w:p>
         </w:tc>
       </w:tr>
     </w:tbl>
-    <w:bookmarkStart w:id="2" w:name="_Toc287347254" w:displacedByCustomXml="next"/>
+    <w:bookmarkStart w:id="2" w:name="_Toc287879987" w:displacedByCustomXml="next"/>
     <w:sdt>
       <w:sdtPr>
         <w:rPr>
           <w:spacing w:val="0"/>
           <w:sz w:val="20"/>
           <w:szCs w:val="20"/>
-          <w:lang w:val="de-DE"/>
         </w:rPr>
         <w:id w:val="380598614"/>
         <w:docPartObj>
@@ -193,9 +198,6 @@
             <w:pStyle w:val="berschrift2"/>
           </w:pPr>
           <w:r>
-            <w:rPr>
-              <w:lang w:val="de-DE"/>
-            </w:rPr>
             <w:t>Inhaltsverzeichnis</w:t>
           </w:r>
           <w:bookmarkEnd w:id="2"/>
@@ -230,7 +232,7 @@
             </w:rPr>
             <w:fldChar w:fldCharType="separate"/>
           </w:r>
-          <w:hyperlink w:anchor="_Toc287347252" w:history="1">
+          <w:hyperlink w:anchor="_Toc287879985" w:history="1">
             <w:r>
               <w:rPr>
                 <w:rStyle w:val="Hyperlink"/>
@@ -274,7 +276,7 @@
                 <w:noProof/>
                 <w:webHidden/>
               </w:rPr>
-              <w:instrText xml:space="preserve"> PAGEREF _Toc287347252 \h </w:instrText>
+              <w:instrText xml:space="preserve"> PAGEREF _Toc287879985 \h </w:instrText>
             </w:r>
             <w:r>
               <w:rPr>
@@ -294,7 +296,7 @@
                 <w:noProof/>
                 <w:webHidden/>
               </w:rPr>
-              <w:t>1</w:t>
+              <w:t>0</w:t>
             </w:r>
             <w:r>
               <w:rPr>
@@ -319,7 +321,7 @@
               <w:lang w:eastAsia="de-CH"/>
             </w:rPr>
           </w:pPr>
-          <w:hyperlink w:anchor="_Toc287347253" w:history="1">
+          <w:hyperlink w:anchor="_Toc287879986" w:history="1">
             <w:r>
               <w:rPr>
                 <w:rStyle w:val="Hyperlink"/>
@@ -362,7 +364,7 @@
                 <w:noProof/>
                 <w:webHidden/>
               </w:rPr>
-              <w:instrText xml:space="preserve"> PAGEREF _Toc287347253 \h </w:instrText>
+              <w:instrText xml:space="preserve"> PAGEREF _Toc287879986 \h </w:instrText>
             </w:r>
             <w:r>
               <w:rPr>
@@ -382,7 +384,7 @@
                 <w:noProof/>
                 <w:webHidden/>
               </w:rPr>
-              <w:t>1</w:t>
+              <w:t>0</w:t>
             </w:r>
             <w:r>
               <w:rPr>
@@ -407,7 +409,7 @@
               <w:lang w:eastAsia="de-CH"/>
             </w:rPr>
           </w:pPr>
-          <w:hyperlink w:anchor="_Toc287347254" w:history="1">
+          <w:hyperlink w:anchor="_Toc287879987" w:history="1">
             <w:r>
               <w:rPr>
                 <w:rStyle w:val="Hyperlink"/>
@@ -428,7 +430,6 @@
               <w:rPr>
                 <w:rStyle w:val="Hyperlink"/>
                 <w:noProof/>
-                <w:lang w:val="de-DE"/>
               </w:rPr>
               <w:t>Inhaltsverzeichnis</w:t>
             </w:r>
@@ -451,7 +452,7 @@
                 <w:noProof/>
                 <w:webHidden/>
               </w:rPr>
-              <w:instrText xml:space="preserve"> PAGEREF _Toc287347254 \h </w:instrText>
+              <w:instrText xml:space="preserve"> PAGEREF _Toc287879987 \h </w:instrText>
             </w:r>
             <w:r>
               <w:rPr>
@@ -471,7 +472,7 @@
                 <w:noProof/>
                 <w:webHidden/>
               </w:rPr>
-              <w:t>1</w:t>
+              <w:t>0</w:t>
             </w:r>
             <w:r>
               <w:rPr>
@@ -497,7 +498,7 @@
               <w:lang w:eastAsia="de-CH"/>
             </w:rPr>
           </w:pPr>
-          <w:hyperlink w:anchor="_Toc287347255" w:history="1">
+          <w:hyperlink w:anchor="_Toc287879988" w:history="1">
             <w:r>
               <w:rPr>
                 <w:rStyle w:val="Hyperlink"/>
@@ -520,7 +521,7 @@
                 <w:rStyle w:val="Hyperlink"/>
                 <w:noProof/>
               </w:rPr>
-              <w:t>Lorem ipsum</w:t>
+              <w:t>Use Case UC1: Mitarbeiter Rapport erstellen</w:t>
             </w:r>
             <w:r>
               <w:rPr>
@@ -541,7 +542,7 @@
                 <w:noProof/>
                 <w:webHidden/>
               </w:rPr>
-              <w:instrText xml:space="preserve"> PAGEREF _Toc287347255 \h </w:instrText>
+              <w:instrText xml:space="preserve"> PAGEREF _Toc287879988 \h </w:instrText>
             </w:r>
             <w:r>
               <w:rPr>
@@ -561,177 +562,7 @@
                 <w:noProof/>
                 <w:webHidden/>
               </w:rPr>
-              <w:t>1</w:t>
-            </w:r>
-            <w:r>
-              <w:rPr>
-                <w:noProof/>
-                <w:webHidden/>
-              </w:rPr>
-              <w:fldChar w:fldCharType="end"/>
-            </w:r>
-          </w:hyperlink>
-        </w:p>
-        <w:p>
-          <w:pPr>
-            <w:pStyle w:val="Verzeichnis2"/>
-            <w:tabs>
-              <w:tab w:val="left" w:pos="880"/>
-              <w:tab w:val="right" w:leader="dot" w:pos="9062"/>
-            </w:tabs>
-            <w:rPr>
-              <w:noProof/>
-              <w:sz w:val="22"/>
-              <w:szCs w:val="22"/>
-              <w:lang w:eastAsia="de-CH"/>
-            </w:rPr>
-          </w:pPr>
-          <w:hyperlink w:anchor="_Toc287347256" w:history="1">
-            <w:r>
-              <w:rPr>
-                <w:rStyle w:val="Hyperlink"/>
-                <w:noProof/>
-              </w:rPr>
-              <w:t>2.1</w:t>
-            </w:r>
-            <w:r>
-              <w:rPr>
-                <w:noProof/>
-                <w:sz w:val="22"/>
-                <w:szCs w:val="22"/>
-                <w:lang w:eastAsia="de-CH"/>
-              </w:rPr>
-              <w:tab/>
-            </w:r>
-            <w:r>
-              <w:rPr>
-                <w:rStyle w:val="Hyperlink"/>
-                <w:noProof/>
-              </w:rPr>
-              <w:t>Lorem ipsum</w:t>
-            </w:r>
-            <w:r>
-              <w:rPr>
-                <w:noProof/>
-                <w:webHidden/>
-              </w:rPr>
-              <w:tab/>
-            </w:r>
-            <w:r>
-              <w:rPr>
-                <w:noProof/>
-                <w:webHidden/>
-              </w:rPr>
-              <w:fldChar w:fldCharType="begin"/>
-            </w:r>
-            <w:r>
-              <w:rPr>
-                <w:noProof/>
-                <w:webHidden/>
-              </w:rPr>
-              <w:instrText xml:space="preserve"> PAGEREF _Toc287347256 \h </w:instrText>
-            </w:r>
-            <w:r>
-              <w:rPr>
-                <w:noProof/>
-                <w:webHidden/>
-              </w:rPr>
-            </w:r>
-            <w:r>
-              <w:rPr>
-                <w:noProof/>
-                <w:webHidden/>
-              </w:rPr>
-              <w:fldChar w:fldCharType="separate"/>
-            </w:r>
-            <w:r>
-              <w:rPr>
-                <w:noProof/>
-                <w:webHidden/>
-              </w:rPr>
-              <w:t>1</w:t>
-            </w:r>
-            <w:r>
-              <w:rPr>
-                <w:noProof/>
-                <w:webHidden/>
-              </w:rPr>
-              <w:fldChar w:fldCharType="end"/>
-            </w:r>
-          </w:hyperlink>
-        </w:p>
-        <w:p>
-          <w:pPr>
-            <w:pStyle w:val="Verzeichnis3"/>
-            <w:tabs>
-              <w:tab w:val="left" w:pos="1320"/>
-              <w:tab w:val="right" w:leader="dot" w:pos="9062"/>
-            </w:tabs>
-            <w:rPr>
-              <w:noProof/>
-            </w:rPr>
-          </w:pPr>
-          <w:hyperlink w:anchor="_Toc287347257" w:history="1">
-            <w:r>
-              <w:rPr>
-                <w:rStyle w:val="Hyperlink"/>
-                <w:noProof/>
-              </w:rPr>
-              <w:t>2.1.1</w:t>
-            </w:r>
-            <w:r>
-              <w:rPr>
-                <w:noProof/>
-              </w:rPr>
-              <w:tab/>
-            </w:r>
-            <w:r>
-              <w:rPr>
-                <w:rStyle w:val="Hyperlink"/>
-                <w:noProof/>
-              </w:rPr>
-              <w:t>Lorem ipsum</w:t>
-            </w:r>
-            <w:r>
-              <w:rPr>
-                <w:noProof/>
-                <w:webHidden/>
-              </w:rPr>
-              <w:tab/>
-            </w:r>
-            <w:r>
-              <w:rPr>
-                <w:noProof/>
-                <w:webHidden/>
-              </w:rPr>
-              <w:fldChar w:fldCharType="begin"/>
-            </w:r>
-            <w:r>
-              <w:rPr>
-                <w:noProof/>
-                <w:webHidden/>
-              </w:rPr>
-              <w:instrText xml:space="preserve"> PAGEREF _Toc287347257 \h </w:instrText>
-            </w:r>
-            <w:r>
-              <w:rPr>
-                <w:noProof/>
-                <w:webHidden/>
-              </w:rPr>
-            </w:r>
-            <w:r>
-              <w:rPr>
-                <w:noProof/>
-                <w:webHidden/>
-              </w:rPr>
-              <w:fldChar w:fldCharType="separate"/>
-            </w:r>
-            <w:r>
-              <w:rPr>
-                <w:noProof/>
-                <w:webHidden/>
-              </w:rPr>
-              <w:t>1</w:t>
+              <w:t>0</w:t>
             </w:r>
             <w:r>
               <w:rPr>
@@ -747,7 +578,6 @@
             <w:rPr>
               <w:b/>
               <w:bCs/>
-              <w:lang w:val="de-DE"/>
             </w:rPr>
             <w:fldChar w:fldCharType="end"/>
           </w:r>
@@ -758,8 +588,14 @@
       <w:pPr>
         <w:pStyle w:val="berschrift1"/>
       </w:pPr>
-      <w:r>
-        <w:t>Use Case</w:t>
+      <w:bookmarkStart w:id="3" w:name="_Toc287879988"/>
+      <w:proofErr w:type="spellStart"/>
+      <w:r>
+        <w:t>Use</w:t>
+      </w:r>
+      <w:proofErr w:type="spellEnd"/>
+      <w:r>
+        <w:t xml:space="preserve"> Case</w:t>
       </w:r>
       <w:r>
         <w:t xml:space="preserve"> UC1: Mitarbeiter Rapport</w:t>
@@ -767,10 +603,20 @@
       <w:r>
         <w:t xml:space="preserve"> erstellen</w:t>
       </w:r>
-    </w:p>
-    <w:p>
-      <w:r>
-        <w:t>Use Case UC1: Mitarbeiter Rapport</w:t>
+      <w:bookmarkEnd w:id="3"/>
+    </w:p>
+    <w:p>
+      <w:r>
+        <w:rPr>
+          <w:b/>
+        </w:rPr>
+        <w:t>Bezeichnung:</w:t>
+      </w:r>
+      <w:r>
+        <w:t xml:space="preserve"> </w:t>
+      </w:r>
+      <w:r>
+        <w:t>UC1: Mitarbeiter Rapport</w:t>
       </w:r>
       <w:r>
         <w:t xml:space="preserve"> erstellen</w:t>
@@ -784,107 +630,215 @@
         <w:t>Format:</w:t>
       </w:r>
       <w:r>
-        <w:t xml:space="preserve"> Fully dressed</w:t>
-      </w:r>
-    </w:p>
-    <w:p>
-      <w:pPr>
-        <w:rPr>
-          <w:lang w:val="en-GB"/>
-        </w:rPr>
-      </w:pPr>
+        <w:t xml:space="preserve"> </w:t>
+      </w:r>
+      <w:proofErr w:type="spellStart"/>
+      <w:r>
+        <w:t>Fully</w:t>
+      </w:r>
+      <w:proofErr w:type="spellEnd"/>
+      <w:r>
+        <w:t xml:space="preserve"> </w:t>
+      </w:r>
+      <w:proofErr w:type="spellStart"/>
+      <w:r>
+        <w:t>dressed</w:t>
+      </w:r>
+      <w:proofErr w:type="spellEnd"/>
+    </w:p>
+    <w:p>
       <w:r>
         <w:rPr>
           <w:b/>
-          <w:lang w:val="en-GB"/>
         </w:rPr>
-        <w:t>Primary Actor:</w:t>
-      </w:r>
-      <w:r>
-        <w:rPr>
-          <w:lang w:val="en-GB"/>
-        </w:rPr>
-        <w:t xml:space="preserve"> Aussendienstmitarbeiter</w:t>
-      </w:r>
-    </w:p>
-    <w:p>
-      <w:pPr>
+        <w:t xml:space="preserve">Primary </w:t>
+      </w:r>
+      <w:proofErr w:type="spellStart"/>
+      <w:r>
         <w:rPr>
           <w:b/>
-          <w:lang w:val="en-GB"/>
         </w:rPr>
-      </w:pPr>
+        <w:t>Actor</w:t>
+      </w:r>
+      <w:proofErr w:type="spellEnd"/>
       <w:r>
         <w:rPr>
           <w:b/>
-          <w:lang w:val="en-GB"/>
         </w:rPr>
-        <w:t>Stakeholders and Interests:</w:t>
-      </w:r>
-    </w:p>
-    <w:p>
-      <w:r>
-        <w:t>Ausendie</w:t>
-      </w:r>
-      <w:r>
-        <w:t>n</w:t>
-      </w:r>
-      <w:r>
-        <w:t>s</w:t>
-      </w:r>
-      <w:r>
-        <w:t xml:space="preserve">tmitarbeiter: </w:t>
-      </w:r>
-      <w:r>
-        <w:t xml:space="preserve">Möglichst simple und </w:t>
-      </w:r>
-      <w:r>
-        <w:t>schnelle Anwendung des Handy Clients.</w:t>
-      </w:r>
-    </w:p>
-    <w:p>
-      <w:r>
-        <w:t xml:space="preserve">Sekretärin: </w:t>
-      </w:r>
-      <w:r>
-        <w:t xml:space="preserve">Genaue Zeiterfassung </w:t>
-      </w:r>
-      <w:r>
-        <w:t xml:space="preserve">der Arbeiten zur späteren </w:t>
-      </w:r>
-      <w:r>
-        <w:t>Rechnungserstellung.</w:t>
-      </w:r>
-    </w:p>
-    <w:p>
-      <w:r>
-        <w:t xml:space="preserve">Kunde: </w:t>
-      </w:r>
-    </w:p>
-    <w:p>
-      <w:r>
-        <w:t>Unternehmung:</w:t>
-      </w:r>
-      <w:r>
-        <w:t xml:space="preserve"> </w:t>
-      </w:r>
-      <w:r>
-        <w:t>Erstellung präziser Abrechnungen, welche nach kurzer Zeit verschickt werden können.</w:t>
+        <w:t>:</w:t>
+      </w:r>
+      <w:r>
+        <w:t xml:space="preserve"> Aussendienstmitarbeiter</w:t>
       </w:r>
     </w:p>
     <w:p>
       <w:pPr>
         <w:rPr>
           <w:b/>
-          <w:lang w:val="en-GB"/>
         </w:rPr>
       </w:pPr>
+      <w:proofErr w:type="spellStart"/>
       <w:r>
         <w:rPr>
           <w:b/>
-          <w:lang w:val="en-GB"/>
         </w:rPr>
-        <w:t>Preconditions:</w:t>
+        <w:t>Stakeholders</w:t>
+      </w:r>
+      <w:proofErr w:type="spellEnd"/>
+      <w:r>
+        <w:rPr>
+          <w:b/>
+        </w:rPr>
+        <w:t xml:space="preserve"> </w:t>
+      </w:r>
+      <w:proofErr w:type="spellStart"/>
+      <w:r>
+        <w:rPr>
+          <w:b/>
+        </w:rPr>
+        <w:t>and</w:t>
+      </w:r>
+      <w:proofErr w:type="spellEnd"/>
+      <w:r>
+        <w:rPr>
+          <w:b/>
+        </w:rPr>
+        <w:t xml:space="preserve"> </w:t>
+      </w:r>
+      <w:proofErr w:type="spellStart"/>
+      <w:r>
+        <w:rPr>
+          <w:b/>
+        </w:rPr>
+        <w:t>Interests</w:t>
+      </w:r>
+      <w:proofErr w:type="spellEnd"/>
+      <w:r>
+        <w:rPr>
+          <w:b/>
+        </w:rPr>
+        <w:t>:</w:t>
+      </w:r>
+    </w:p>
+    <w:p>
+      <w:proofErr w:type="spellStart"/>
+      <w:r>
+        <w:rPr>
+          <w:i/>
+        </w:rPr>
+        <w:t>Ausendie</w:t>
+      </w:r>
+      <w:r>
+        <w:rPr>
+          <w:i/>
+        </w:rPr>
+        <w:t>n</w:t>
+      </w:r>
+      <w:r>
+        <w:rPr>
+          <w:i/>
+        </w:rPr>
+        <w:t>s</w:t>
+      </w:r>
+      <w:r>
+        <w:rPr>
+          <w:i/>
+        </w:rPr>
+        <w:t>tmitarbeiter</w:t>
+      </w:r>
+      <w:proofErr w:type="spellEnd"/>
+      <w:r>
+        <w:rPr>
+          <w:i/>
+        </w:rPr>
+        <w:t>:</w:t>
+      </w:r>
+      <w:r>
+        <w:t xml:space="preserve"> </w:t>
+      </w:r>
+      <w:r>
+        <w:t xml:space="preserve">Möglichst simple und </w:t>
+      </w:r>
+      <w:r>
+        <w:t>schne</w:t>
+      </w:r>
+      <w:r>
+        <w:t xml:space="preserve">lle Erfassung von Arbeitszeiten </w:t>
+      </w:r>
+    </w:p>
+    <w:p>
+      <w:r>
+        <w:rPr>
+          <w:i/>
+        </w:rPr>
+        <w:t xml:space="preserve">Sekretärin: </w:t>
+      </w:r>
+      <w:r>
+        <w:t xml:space="preserve">Genaue Zeiterfassung </w:t>
+      </w:r>
+      <w:r>
+        <w:t xml:space="preserve">der Arbeiten zur späteren </w:t>
+      </w:r>
+      <w:r>
+        <w:t>Rechnungserstellung.</w:t>
+      </w:r>
+    </w:p>
+    <w:p>
+      <w:r>
+        <w:rPr>
+          <w:i/>
+        </w:rPr>
+        <w:t xml:space="preserve">Kunde: </w:t>
+      </w:r>
+      <w:r>
+        <w:t>Erhält schon nach ein paar Tagen die Rechnung zur durchgeführten Arbeit.</w:t>
+      </w:r>
+    </w:p>
+    <w:p>
+      <w:r>
+        <w:rPr>
+          <w:i/>
+        </w:rPr>
+        <w:t>Unternehmung:</w:t>
+      </w:r>
+      <w:r>
+        <w:rPr>
+          <w:i/>
+        </w:rPr>
+        <w:t xml:space="preserve"> </w:t>
+      </w:r>
+      <w:r>
+        <w:t>Erstellung präziser Abrechnungen, welche nach kurzer Zeit verschickt werden können.</w:t>
+      </w:r>
+      <w:r>
+        <w:rPr>
+          <w:i/>
+        </w:rPr>
+        <w:t xml:space="preserve"> </w:t>
+      </w:r>
+      <w:r>
+        <w:t>Möglichkeit von Auswertungen anhand der übermittelten Daten.</w:t>
+      </w:r>
+    </w:p>
+    <w:p>
+      <w:pPr>
+        <w:rPr>
+          <w:b/>
+        </w:rPr>
+      </w:pPr>
+      <w:proofErr w:type="spellStart"/>
+      <w:r>
+        <w:rPr>
+          <w:b/>
+        </w:rPr>
+        <w:t>Preconditions</w:t>
+      </w:r>
+      <w:proofErr w:type="spellEnd"/>
+      <w:r>
+        <w:rPr>
+          <w:b/>
+        </w:rPr>
+        <w:t>:</w:t>
       </w:r>
     </w:p>
     <w:p>
@@ -918,37 +872,112 @@
       <w:pPr>
         <w:rPr>
           <w:b/>
-          <w:lang w:val="en-GB"/>
         </w:rPr>
       </w:pPr>
+      <w:proofErr w:type="spellStart"/>
       <w:r>
         <w:rPr>
           <w:b/>
-          <w:lang w:val="en-GB"/>
         </w:rPr>
-        <w:t>Success Guarantee (Postconditions):</w:t>
-      </w:r>
-    </w:p>
-    <w:p>
-      <w:pPr>
-        <w:rPr>
-          <w:lang w:val="en-GB"/>
-        </w:rPr>
-      </w:pPr>
-    </w:p>
-    <w:p>
-      <w:pPr>
+        <w:t>Success</w:t>
+      </w:r>
+      <w:proofErr w:type="spellEnd"/>
+      <w:r>
         <w:rPr>
           <w:b/>
-          <w:lang w:val="en-GB"/>
         </w:rPr>
-      </w:pPr>
+        <w:t xml:space="preserve"> </w:t>
+      </w:r>
+      <w:proofErr w:type="spellStart"/>
       <w:r>
         <w:rPr>
           <w:b/>
-          <w:lang w:val="en-GB"/>
         </w:rPr>
-        <w:t>Main Success Scenario:</w:t>
+        <w:t>Guarantee</w:t>
+      </w:r>
+      <w:proofErr w:type="spellEnd"/>
+      <w:r>
+        <w:rPr>
+          <w:b/>
+        </w:rPr>
+        <w:t xml:space="preserve"> (</w:t>
+      </w:r>
+      <w:proofErr w:type="spellStart"/>
+      <w:r>
+        <w:rPr>
+          <w:b/>
+        </w:rPr>
+        <w:t>Postconditions</w:t>
+      </w:r>
+      <w:proofErr w:type="spellEnd"/>
+      <w:r>
+        <w:rPr>
+          <w:b/>
+        </w:rPr>
+        <w:t>):</w:t>
+      </w:r>
+    </w:p>
+    <w:p>
+      <w:pPr>
+        <w:pStyle w:val="Listenabsatz"/>
+        <w:numPr>
+          <w:ilvl w:val="0"/>
+          <w:numId w:val="20"/>
+        </w:numPr>
+      </w:pPr>
+      <w:r>
+        <w:t>GPS-Koordinaten auf Server übermittelt</w:t>
+      </w:r>
+    </w:p>
+    <w:p>
+      <w:pPr>
+        <w:pStyle w:val="Listenabsatz"/>
+        <w:numPr>
+          <w:ilvl w:val="0"/>
+          <w:numId w:val="20"/>
+        </w:numPr>
+      </w:pPr>
+      <w:r>
+        <w:t>Kundenangaben übertragen (optional)</w:t>
+      </w:r>
+    </w:p>
+    <w:p>
+      <w:pPr>
+        <w:pStyle w:val="Listenabsatz"/>
+        <w:numPr>
+          <w:ilvl w:val="0"/>
+          <w:numId w:val="20"/>
+        </w:numPr>
+      </w:pPr>
+      <w:r>
+        <w:t>Beschreibung zum durchgeführten Auftrag im System erfasst (optional)</w:t>
+      </w:r>
+    </w:p>
+    <w:p>
+      <w:pPr>
+        <w:rPr>
+          <w:b/>
+        </w:rPr>
+      </w:pPr>
+      <w:r>
+        <w:rPr>
+          <w:b/>
+        </w:rPr>
+        <w:t xml:space="preserve">Main </w:t>
+      </w:r>
+      <w:proofErr w:type="spellStart"/>
+      <w:r>
+        <w:rPr>
+          <w:b/>
+        </w:rPr>
+        <w:t>Success</w:t>
+      </w:r>
+      <w:proofErr w:type="spellEnd"/>
+      <w:r>
+        <w:rPr>
+          <w:b/>
+        </w:rPr>
+        <w:t xml:space="preserve"> Scenario:</w:t>
       </w:r>
     </w:p>
     <w:p>
@@ -1031,6 +1060,13 @@
       <w:r>
         <w:t>Die erfasste Zeit und die GPS-Koordinaten werden an das System übertragen.</w:t>
       </w:r>
+    </w:p>
+    <w:p>
+      <w:pPr>
+        <w:rPr>
+          <w:b/>
+        </w:rPr>
+      </w:pPr>
       <w:r>
         <w:rPr>
           <w:b/>
@@ -1044,12 +1080,20 @@
           <w:b/>
         </w:rPr>
       </w:pPr>
+      <w:proofErr w:type="spellStart"/>
       <w:r>
         <w:rPr>
           <w:b/>
         </w:rPr>
         <w:lastRenderedPageBreak/>
-        <w:t>Extensions:</w:t>
+        <w:t>Extensions</w:t>
+      </w:r>
+      <w:proofErr w:type="spellEnd"/>
+      <w:r>
+        <w:rPr>
+          <w:b/>
+        </w:rPr>
+        <w:t>:</w:t>
       </w:r>
     </w:p>
     <w:p>
@@ -1058,10 +1102,7 @@
       </w:r>
       <w:r>
         <w:tab/>
-        <w:t>S</w:t>
-      </w:r>
-      <w:r>
-        <w:t>erver ist nicht erreichbar</w:t>
+        <w:t>Server ist nicht erreichbar</w:t>
       </w:r>
     </w:p>
     <w:p>
@@ -1086,8 +1127,9 @@
       <w:r>
         <w:tab/>
       </w:r>
-      <w:bookmarkStart w:id="3" w:name="_GoBack"/>
-      <w:bookmarkEnd w:id="3"/>
+      <w:r>
+        <w:t>Sobald Server wieder erreichbar, werden sämtliche Daten übermittelt</w:t>
+      </w:r>
     </w:p>
     <w:p>
       <w:r>
@@ -1180,10 +1222,12 @@
         </w:numPr>
       </w:pPr>
       <w:r>
-        <w:t>Aussendienstmitarbeiter</w:t>
-      </w:r>
-      <w:r>
-        <w:t xml:space="preserve"> </w:t>
+        <w:t>Au</w:t>
+      </w:r>
+      <w:bookmarkStart w:id="4" w:name="_GoBack"/>
+      <w:bookmarkEnd w:id="4"/>
+      <w:r>
+        <w:t xml:space="preserve">ssendienstmitarbeiter </w:t>
       </w:r>
       <w:r>
         <w:t>startet die Zeitmessung</w:t>
@@ -1228,10 +1272,7 @@
         </w:numPr>
       </w:pPr>
       <w:r>
-        <w:t>Aussendienstmitarbeiter</w:t>
-      </w:r>
-      <w:r>
-        <w:t xml:space="preserve"> </w:t>
+        <w:t xml:space="preserve">Aussendienstmitarbeiter </w:t>
       </w:r>
       <w:r>
         <w:t>startet</w:t>
@@ -1291,10 +1332,7 @@
         </w:numPr>
       </w:pPr>
       <w:r>
-        <w:t>Aussendienstmitarbeiter</w:t>
-      </w:r>
-      <w:r>
-        <w:t xml:space="preserve"> </w:t>
+        <w:t xml:space="preserve">Aussendienstmitarbeiter </w:t>
       </w:r>
       <w:r>
         <w:t>startet die Zeitmessung.</w:t>
@@ -1356,10 +1394,7 @@
         </w:numPr>
       </w:pPr>
       <w:r>
-        <w:t>Aussendienstmitarbeiter</w:t>
-      </w:r>
-      <w:r>
-        <w:t xml:space="preserve"> </w:t>
+        <w:t xml:space="preserve">Aussendienstmitarbeiter </w:t>
       </w:r>
       <w:r>
         <w:t>startet die Zeitmessung.</w:t>
@@ -1383,10 +1418,7 @@
         </w:numPr>
       </w:pPr>
       <w:r>
-        <w:t>Aussendienstmitarbeiter</w:t>
-      </w:r>
-      <w:r>
-        <w:t xml:space="preserve"> wählt den Kunden im Nachhinein aus.</w:t>
+        <w:t>Aussendienstmitarbeiter wählt den Kunden im Nachhinein aus.</w:t>
       </w:r>
     </w:p>
     <w:p>
@@ -1422,10 +1454,7 @@
         </w:numPr>
       </w:pPr>
       <w:r>
-        <w:t>Aussendienstmitarbeiter</w:t>
-      </w:r>
-      <w:r>
-        <w:t xml:space="preserve"> erstellt im Nachhinein neuen Kunden.</w:t>
+        <w:t>Aussendienstmitarbeiter erstellt im Nachhinein neuen Kunden.</w:t>
       </w:r>
     </w:p>
     <w:p>
@@ -1437,10 +1466,7 @@
         </w:numPr>
       </w:pPr>
       <w:r>
-        <w:t>Aussendienstmitarbeiter</w:t>
-      </w:r>
-      <w:r>
-        <w:t xml:space="preserve"> beendet die Zeitmessung.</w:t>
+        <w:t>Aussendienstmitarbeiter beendet die Zeitmessung.</w:t>
       </w:r>
     </w:p>
     <w:p>
@@ -1461,10 +1487,7 @@
         </w:numPr>
       </w:pPr>
       <w:r>
-        <w:t>Aussendienstmitarbeiter</w:t>
-      </w:r>
-      <w:r>
-        <w:t xml:space="preserve"> fügt</w:t>
+        <w:t>Aussendienstmitarbeiter fügt</w:t>
       </w:r>
       <w:r>
         <w:t xml:space="preserve"> eine</w:t>
@@ -1482,10 +1505,7 @@
         </w:numPr>
       </w:pPr>
       <w:r>
-        <w:t>Aussendienstmitarbeiter</w:t>
-      </w:r>
-      <w:r>
-        <w:t xml:space="preserve"> beendet die Zeitmessung.</w:t>
+        <w:t>Aussendienstmitarbeiter beendet die Zeitmessung.</w:t>
       </w:r>
     </w:p>
     <w:p>
@@ -1524,10 +1544,7 @@
         </w:numPr>
       </w:pPr>
       <w:r>
-        <w:t>Aussendienstmitarbeiter</w:t>
-      </w:r>
-      <w:r>
-        <w:t xml:space="preserve"> </w:t>
+        <w:t xml:space="preserve">Aussendienstmitarbeiter </w:t>
       </w:r>
       <w:r>
         <w:t xml:space="preserve">wählt den Kunden </w:t>
@@ -1548,10 +1565,7 @@
         </w:numPr>
       </w:pPr>
       <w:r>
-        <w:t>Aussendienstmitarbeiter</w:t>
-      </w:r>
-      <w:r>
-        <w:t xml:space="preserve"> startet die Zeitmessung.</w:t>
+        <w:t>Aussendienstmitarbeiter startet die Zeitmessung.</w:t>
       </w:r>
     </w:p>
     <w:p>
@@ -1587,10 +1601,7 @@
         </w:numPr>
       </w:pPr>
       <w:r>
-        <w:t>Aussendienstmitarbeiter</w:t>
-      </w:r>
-      <w:r>
-        <w:t xml:space="preserve"> erstellt im Nachhinein neuen Kunden.</w:t>
+        <w:t>Aussendienstmitarbeiter erstellt im Nachhinein neuen Kunden.</w:t>
       </w:r>
     </w:p>
     <w:p>
@@ -1609,89 +1620,208 @@
       <w:pPr>
         <w:rPr>
           <w:b/>
-          <w:lang w:val="en-GB"/>
         </w:rPr>
       </w:pPr>
       <w:r>
         <w:rPr>
           <w:b/>
-          <w:lang w:val="en-GB"/>
         </w:rPr>
-        <w:t>Special Requirements:</w:t>
-      </w:r>
-    </w:p>
-    <w:p>
-      <w:pPr>
-        <w:rPr>
-          <w:lang w:val="en-GB"/>
-        </w:rPr>
-      </w:pPr>
-    </w:p>
-    <w:p>
-      <w:pPr>
+        <w:t xml:space="preserve">Special </w:t>
+      </w:r>
+      <w:proofErr w:type="spellStart"/>
+      <w:r>
         <w:rPr>
           <w:b/>
-          <w:lang w:val="en-GB"/>
         </w:rPr>
-      </w:pPr>
+        <w:t>Requirements</w:t>
+      </w:r>
+      <w:proofErr w:type="spellEnd"/>
       <w:r>
         <w:rPr>
           <w:b/>
-          <w:lang w:val="en-GB"/>
         </w:rPr>
-        <w:t>Technology and Data Variations List:</w:t>
-      </w:r>
-    </w:p>
-    <w:p>
-      <w:pPr>
-        <w:rPr>
-          <w:lang w:val="en-GB"/>
-        </w:rPr>
+        <w:t>:</w:t>
+      </w:r>
+    </w:p>
+    <w:p>
+      <w:pPr>
+        <w:pStyle w:val="Listenabsatz"/>
+        <w:numPr>
+          <w:ilvl w:val="0"/>
+          <w:numId w:val="21"/>
+        </w:numPr>
       </w:pPr>
     </w:p>
     <w:p>
       <w:pPr>
         <w:rPr>
           <w:b/>
-          <w:lang w:val="en-GB"/>
+          <w:lang w:val="fr-CH"/>
         </w:rPr>
       </w:pPr>
+      <w:proofErr w:type="spellStart"/>
       <w:r>
         <w:rPr>
           <w:b/>
-          <w:lang w:val="en-GB"/>
+          <w:lang w:val="fr-CH"/>
         </w:rPr>
-        <w:t>Frequency of Occurrence:</w:t>
-      </w:r>
-    </w:p>
-    <w:p>
-      <w:pPr>
-        <w:rPr>
-          <w:lang w:val="en-GB"/>
-        </w:rPr>
-      </w:pPr>
-    </w:p>
-    <w:p>
-      <w:pPr>
+        <w:t>Technology</w:t>
+      </w:r>
+      <w:proofErr w:type="spellEnd"/>
+      <w:r>
         <w:rPr>
           <w:b/>
-          <w:lang w:val="en-GB"/>
+          <w:lang w:val="fr-CH"/>
         </w:rPr>
-      </w:pPr>
-      <w:r>
+        <w:t xml:space="preserve"> and Data Variations List:</w:t>
+      </w:r>
+    </w:p>
+    <w:p>
+      <w:pPr>
+        <w:pStyle w:val="Listenabsatz"/>
+        <w:numPr>
+          <w:ilvl w:val="0"/>
+          <w:numId w:val="21"/>
+        </w:numPr>
+      </w:pPr>
+      <w:r>
+        <w:t xml:space="preserve">Aussendienstmitarbeiter verwenden ein </w:t>
+      </w:r>
+      <w:proofErr w:type="spellStart"/>
+      <w:r>
+        <w:t>Android</w:t>
+      </w:r>
+      <w:proofErr w:type="spellEnd"/>
+      <w:r>
+        <w:t xml:space="preserve"> fähiges Smartphone</w:t>
+      </w:r>
+    </w:p>
+    <w:p>
+      <w:pPr>
+        <w:pStyle w:val="Listenabsatz"/>
+        <w:numPr>
+          <w:ilvl w:val="0"/>
+          <w:numId w:val="21"/>
+        </w:numPr>
+      </w:pPr>
+      <w:r>
+        <w:t>Übermittlung von Daten über das GSM-Mobilfunknetz</w:t>
+      </w:r>
+    </w:p>
+    <w:p>
+      <w:pPr>
         <w:rPr>
           <w:b/>
-          <w:lang w:val="en-GB"/>
         </w:rPr>
-        <w:t>Open Issues:</w:t>
-      </w:r>
-    </w:p>
-    <w:p>
-      <w:pPr>
+      </w:pPr>
+      <w:proofErr w:type="spellStart"/>
+      <w:r>
         <w:rPr>
-          <w:lang w:val="en-GB"/>
+          <w:b/>
         </w:rPr>
-      </w:pPr>
+        <w:t>Frequency</w:t>
+      </w:r>
+      <w:proofErr w:type="spellEnd"/>
+      <w:r>
+        <w:rPr>
+          <w:b/>
+        </w:rPr>
+        <w:t xml:space="preserve"> </w:t>
+      </w:r>
+      <w:proofErr w:type="spellStart"/>
+      <w:r>
+        <w:rPr>
+          <w:b/>
+        </w:rPr>
+        <w:t>of</w:t>
+      </w:r>
+      <w:proofErr w:type="spellEnd"/>
+      <w:r>
+        <w:rPr>
+          <w:b/>
+        </w:rPr>
+        <w:t xml:space="preserve"> </w:t>
+      </w:r>
+      <w:proofErr w:type="spellStart"/>
+      <w:r>
+        <w:rPr>
+          <w:b/>
+        </w:rPr>
+        <w:t>Occurrence</w:t>
+      </w:r>
+      <w:proofErr w:type="spellEnd"/>
+      <w:r>
+        <w:rPr>
+          <w:b/>
+        </w:rPr>
+        <w:t>:</w:t>
+      </w:r>
+    </w:p>
+    <w:p>
+      <w:pPr>
+        <w:pStyle w:val="Listenabsatz"/>
+        <w:numPr>
+          <w:ilvl w:val="0"/>
+          <w:numId w:val="21"/>
+        </w:numPr>
+      </w:pPr>
+      <w:r>
+        <w:t xml:space="preserve">Mehrmals am Tag (ca. </w:t>
+      </w:r>
+      <w:proofErr w:type="gramStart"/>
+      <w:r>
+        <w:t>4-6 mal</w:t>
+      </w:r>
+      <w:proofErr w:type="gramEnd"/>
+      <w:r>
+        <w:t xml:space="preserve">) </w:t>
+      </w:r>
+      <w:r>
+        <w:rPr>
+          <w:b/>
+          <w:color w:val="FF0000"/>
+        </w:rPr>
+        <w:t>&lt;Luke fragen!!!&gt;</w:t>
+      </w:r>
+    </w:p>
+    <w:p>
+      <w:pPr>
+        <w:rPr>
+          <w:b/>
+        </w:rPr>
+      </w:pPr>
+      <w:r>
+        <w:rPr>
+          <w:b/>
+        </w:rPr>
+        <w:t xml:space="preserve">Open </w:t>
+      </w:r>
+      <w:proofErr w:type="spellStart"/>
+      <w:r>
+        <w:rPr>
+          <w:b/>
+        </w:rPr>
+        <w:t>Issues</w:t>
+      </w:r>
+      <w:proofErr w:type="spellEnd"/>
+      <w:r>
+        <w:rPr>
+          <w:b/>
+        </w:rPr>
+        <w:t>:</w:t>
+      </w:r>
+    </w:p>
+    <w:p>
+      <w:pPr>
+        <w:pStyle w:val="Listenabsatz"/>
+        <w:numPr>
+          <w:ilvl w:val="0"/>
+          <w:numId w:val="21"/>
+        </w:numPr>
+      </w:pPr>
+      <w:r>
+        <w:t>Wird aktuelle GPS-Position eines Aussendienstmitarbeiters periodisch übermittelt?</w:t>
+      </w:r>
     </w:p>
     <w:sectPr>
       <w:headerReference w:type="default" r:id="rId9"/>
@@ -1863,16 +1993,31 @@
       </w:rPr>
       <w:t xml:space="preserve"> von </w:t>
     </w:r>
-    <w:fldSimple w:instr="NUMPAGES  \* Arabic  \* MERGEFORMAT">
-      <w:r>
-        <w:rPr>
-          <w:b/>
-          <w:noProof/>
-          <w:lang w:val="de-DE"/>
-        </w:rPr>
-        <w:t>2</w:t>
-      </w:r>
-    </w:fldSimple>
+    <w:r>
+      <w:fldChar w:fldCharType="begin"/>
+    </w:r>
+    <w:r>
+      <w:instrText>NUMPAGES  \* Arabic  \* MERGEFORMAT</w:instrText>
+    </w:r>
+    <w:r>
+      <w:fldChar w:fldCharType="separate"/>
+    </w:r>
+    <w:r>
+      <w:rPr>
+        <w:b/>
+        <w:noProof/>
+        <w:lang w:val="de-DE"/>
+      </w:rPr>
+      <w:t>2</w:t>
+    </w:r>
+    <w:r>
+      <w:rPr>
+        <w:b/>
+        <w:noProof/>
+        <w:lang w:val="de-DE"/>
+      </w:rPr>
+      <w:fldChar w:fldCharType="end"/>
+    </w:r>
   </w:p>
 </w:ftr>
 </file>
@@ -2082,6 +2227,119 @@
     </w:lvl>
   </w:abstractNum>
   <w:abstractNum w:abstractNumId="1">
+    <w:nsid w:val="0E9C1E30"/>
+    <w:multiLevelType w:val="hybridMultilevel"/>
+    <w:tmpl w:val="87FAF680"/>
+    <w:lvl w:ilvl="0" w:tplc="08070001">
+      <w:start w:val="1"/>
+      <w:numFmt w:val="bullet"/>
+      <w:lvlText w:val=""/>
+      <w:lvlJc w:val="left"/>
+      <w:pPr>
+        <w:ind w:left="720" w:hanging="360"/>
+      </w:pPr>
+      <w:rPr>
+        <w:rFonts w:ascii="Symbol" w:hAnsi="Symbol" w:hint="default"/>
+      </w:rPr>
+    </w:lvl>
+    <w:lvl w:ilvl="1" w:tplc="08070003" w:tentative="1">
+      <w:start w:val="1"/>
+      <w:numFmt w:val="bullet"/>
+      <w:lvlText w:val="o"/>
+      <w:lvlJc w:val="left"/>
+      <w:pPr>
+        <w:ind w:left="1440" w:hanging="360"/>
+      </w:pPr>
+      <w:rPr>
+        <w:rFonts w:ascii="Courier New" w:hAnsi="Courier New" w:cs="Courier New" w:hint="default"/>
+      </w:rPr>
+    </w:lvl>
+    <w:lvl w:ilvl="2" w:tplc="08070005" w:tentative="1">
+      <w:start w:val="1"/>
+      <w:numFmt w:val="bullet"/>
+      <w:lvlText w:val=""/>
+      <w:lvlJc w:val="left"/>
+      <w:pPr>
+        <w:ind w:left="2160" w:hanging="360"/>
+      </w:pPr>
+      <w:rPr>
+        <w:rFonts w:ascii="Wingdings" w:hAnsi="Wingdings" w:hint="default"/>
+      </w:rPr>
+    </w:lvl>
+    <w:lvl w:ilvl="3" w:tplc="08070001" w:tentative="1">
+      <w:start w:val="1"/>
+      <w:numFmt w:val="bullet"/>
+      <w:lvlText w:val=""/>
+      <w:lvlJc w:val="left"/>
+      <w:pPr>
+        <w:ind w:left="2880" w:hanging="360"/>
+      </w:pPr>
+      <w:rPr>
+        <w:rFonts w:ascii="Symbol" w:hAnsi="Symbol" w:hint="default"/>
+      </w:rPr>
+    </w:lvl>
+    <w:lvl w:ilvl="4" w:tplc="08070003" w:tentative="1">
+      <w:start w:val="1"/>
+      <w:numFmt w:val="bullet"/>
+      <w:lvlText w:val="o"/>
+      <w:lvlJc w:val="left"/>
+      <w:pPr>
+        <w:ind w:left="3600" w:hanging="360"/>
+      </w:pPr>
+      <w:rPr>
+        <w:rFonts w:ascii="Courier New" w:hAnsi="Courier New" w:cs="Courier New" w:hint="default"/>
+      </w:rPr>
+    </w:lvl>
+    <w:lvl w:ilvl="5" w:tplc="08070005" w:tentative="1">
+      <w:start w:val="1"/>
+      <w:numFmt w:val="bullet"/>
+      <w:lvlText w:val=""/>
+      <w:lvlJc w:val="left"/>
+      <w:pPr>
+        <w:ind w:left="4320" w:hanging="360"/>
+      </w:pPr>
+      <w:rPr>
+        <w:rFonts w:ascii="Wingdings" w:hAnsi="Wingdings" w:hint="default"/>
+      </w:rPr>
+    </w:lvl>
+    <w:lvl w:ilvl="6" w:tplc="08070001" w:tentative="1">
+      <w:start w:val="1"/>
+      <w:numFmt w:val="bullet"/>
+      <w:lvlText w:val=""/>
+      <w:lvlJc w:val="left"/>
+      <w:pPr>
+        <w:ind w:left="5040" w:hanging="360"/>
+      </w:pPr>
+      <w:rPr>
+        <w:rFonts w:ascii="Symbol" w:hAnsi="Symbol" w:hint="default"/>
+      </w:rPr>
+    </w:lvl>
+    <w:lvl w:ilvl="7" w:tplc="08070003" w:tentative="1">
+      <w:start w:val="1"/>
+      <w:numFmt w:val="bullet"/>
+      <w:lvlText w:val="o"/>
+      <w:lvlJc w:val="left"/>
+      <w:pPr>
+        <w:ind w:left="5760" w:hanging="360"/>
+      </w:pPr>
+      <w:rPr>
+        <w:rFonts w:ascii="Courier New" w:hAnsi="Courier New" w:cs="Courier New" w:hint="default"/>
+      </w:rPr>
+    </w:lvl>
+    <w:lvl w:ilvl="8" w:tplc="08070005" w:tentative="1">
+      <w:start w:val="1"/>
+      <w:numFmt w:val="bullet"/>
+      <w:lvlText w:val=""/>
+      <w:lvlJc w:val="left"/>
+      <w:pPr>
+        <w:ind w:left="6480" w:hanging="360"/>
+      </w:pPr>
+      <w:rPr>
+        <w:rFonts w:ascii="Wingdings" w:hAnsi="Wingdings" w:hint="default"/>
+      </w:rPr>
+    </w:lvl>
+  </w:abstractNum>
+  <w:abstractNum w:abstractNumId="2">
     <w:nsid w:val="0FBA0DA2"/>
     <w:multiLevelType w:val="hybridMultilevel"/>
     <w:tmpl w:val="4A507234"/>
@@ -2170,7 +2428,7 @@
       </w:pPr>
     </w:lvl>
   </w:abstractNum>
-  <w:abstractNum w:abstractNumId="2">
+  <w:abstractNum w:abstractNumId="3">
     <w:nsid w:val="1A293A20"/>
     <w:multiLevelType w:val="hybridMultilevel"/>
     <w:tmpl w:val="8EBC51F2"/>
@@ -2259,7 +2517,7 @@
       </w:pPr>
     </w:lvl>
   </w:abstractNum>
-  <w:abstractNum w:abstractNumId="3">
+  <w:abstractNum w:abstractNumId="4">
     <w:nsid w:val="1AC36A63"/>
     <w:multiLevelType w:val="hybridMultilevel"/>
     <w:tmpl w:val="585C3BCA"/>
@@ -2348,7 +2606,7 @@
       </w:pPr>
     </w:lvl>
   </w:abstractNum>
-  <w:abstractNum w:abstractNumId="4">
+  <w:abstractNum w:abstractNumId="5">
     <w:nsid w:val="1F8E48AC"/>
     <w:multiLevelType w:val="multilevel"/>
     <w:tmpl w:val="0807001F"/>
@@ -2434,7 +2692,7 @@
       </w:pPr>
     </w:lvl>
   </w:abstractNum>
-  <w:abstractNum w:abstractNumId="5">
+  <w:abstractNum w:abstractNumId="6">
     <w:nsid w:val="21AB550D"/>
     <w:multiLevelType w:val="hybridMultilevel"/>
     <w:tmpl w:val="011E213C"/>
@@ -2520,7 +2778,7 @@
       </w:pPr>
     </w:lvl>
   </w:abstractNum>
-  <w:abstractNum w:abstractNumId="6">
+  <w:abstractNum w:abstractNumId="7">
     <w:nsid w:val="37D065CE"/>
     <w:multiLevelType w:val="hybridMultilevel"/>
     <w:tmpl w:val="8B76B738"/>
@@ -2609,7 +2867,7 @@
       </w:pPr>
     </w:lvl>
   </w:abstractNum>
-  <w:abstractNum w:abstractNumId="7">
+  <w:abstractNum w:abstractNumId="8">
     <w:nsid w:val="3DFE0AD9"/>
     <w:multiLevelType w:val="hybridMultilevel"/>
     <w:tmpl w:val="9260EAAE"/>
@@ -2698,7 +2956,7 @@
       </w:pPr>
     </w:lvl>
   </w:abstractNum>
-  <w:abstractNum w:abstractNumId="8">
+  <w:abstractNum w:abstractNumId="9">
     <w:nsid w:val="40552FC9"/>
     <w:multiLevelType w:val="hybridMultilevel"/>
     <w:tmpl w:val="7AE891B0"/>
@@ -2787,7 +3045,7 @@
       </w:pPr>
     </w:lvl>
   </w:abstractNum>
-  <w:abstractNum w:abstractNumId="9">
+  <w:abstractNum w:abstractNumId="10">
     <w:nsid w:val="45C66E52"/>
     <w:multiLevelType w:val="multilevel"/>
     <w:tmpl w:val="08070025"/>
@@ -2882,7 +3140,120 @@
       </w:pPr>
     </w:lvl>
   </w:abstractNum>
-  <w:abstractNum w:abstractNumId="10">
+  <w:abstractNum w:abstractNumId="11">
+    <w:nsid w:val="45F63F95"/>
+    <w:multiLevelType w:val="hybridMultilevel"/>
+    <w:tmpl w:val="F1BE99CA"/>
+    <w:lvl w:ilvl="0" w:tplc="08070001">
+      <w:start w:val="1"/>
+      <w:numFmt w:val="bullet"/>
+      <w:lvlText w:val=""/>
+      <w:lvlJc w:val="left"/>
+      <w:pPr>
+        <w:ind w:left="720" w:hanging="360"/>
+      </w:pPr>
+      <w:rPr>
+        <w:rFonts w:ascii="Symbol" w:hAnsi="Symbol" w:hint="default"/>
+      </w:rPr>
+    </w:lvl>
+    <w:lvl w:ilvl="1" w:tplc="08070003" w:tentative="1">
+      <w:start w:val="1"/>
+      <w:numFmt w:val="bullet"/>
+      <w:lvlText w:val="o"/>
+      <w:lvlJc w:val="left"/>
+      <w:pPr>
+        <w:ind w:left="1440" w:hanging="360"/>
+      </w:pPr>
+      <w:rPr>
+        <w:rFonts w:ascii="Courier New" w:hAnsi="Courier New" w:cs="Courier New" w:hint="default"/>
+      </w:rPr>
+    </w:lvl>
+    <w:lvl w:ilvl="2" w:tplc="08070005" w:tentative="1">
+      <w:start w:val="1"/>
+      <w:numFmt w:val="bullet"/>
+      <w:lvlText w:val=""/>
+      <w:lvlJc w:val="left"/>
+      <w:pPr>
+        <w:ind w:left="2160" w:hanging="360"/>
+      </w:pPr>
+      <w:rPr>
+        <w:rFonts w:ascii="Wingdings" w:hAnsi="Wingdings" w:hint="default"/>
+      </w:rPr>
+    </w:lvl>
+    <w:lvl w:ilvl="3" w:tplc="08070001" w:tentative="1">
+      <w:start w:val="1"/>
+      <w:numFmt w:val="bullet"/>
+      <w:lvlText w:val=""/>
+      <w:lvlJc w:val="left"/>
+      <w:pPr>
+        <w:ind w:left="2880" w:hanging="360"/>
+      </w:pPr>
+      <w:rPr>
+        <w:rFonts w:ascii="Symbol" w:hAnsi="Symbol" w:hint="default"/>
+      </w:rPr>
+    </w:lvl>
+    <w:lvl w:ilvl="4" w:tplc="08070003" w:tentative="1">
+      <w:start w:val="1"/>
+      <w:numFmt w:val="bullet"/>
+      <w:lvlText w:val="o"/>
+      <w:lvlJc w:val="left"/>
+      <w:pPr>
+        <w:ind w:left="3600" w:hanging="360"/>
+      </w:pPr>
+      <w:rPr>
+        <w:rFonts w:ascii="Courier New" w:hAnsi="Courier New" w:cs="Courier New" w:hint="default"/>
+      </w:rPr>
+    </w:lvl>
+    <w:lvl w:ilvl="5" w:tplc="08070005" w:tentative="1">
+      <w:start w:val="1"/>
+      <w:numFmt w:val="bullet"/>
+      <w:lvlText w:val=""/>
+      <w:lvlJc w:val="left"/>
+      <w:pPr>
+        <w:ind w:left="4320" w:hanging="360"/>
+      </w:pPr>
+      <w:rPr>
+        <w:rFonts w:ascii="Wingdings" w:hAnsi="Wingdings" w:hint="default"/>
+      </w:rPr>
+    </w:lvl>
+    <w:lvl w:ilvl="6" w:tplc="08070001" w:tentative="1">
+      <w:start w:val="1"/>
+      <w:numFmt w:val="bullet"/>
+      <w:lvlText w:val=""/>
+      <w:lvlJc w:val="left"/>
+      <w:pPr>
+        <w:ind w:left="5040" w:hanging="360"/>
+      </w:pPr>
+      <w:rPr>
+        <w:rFonts w:ascii="Symbol" w:hAnsi="Symbol" w:hint="default"/>
+      </w:rPr>
+    </w:lvl>
+    <w:lvl w:ilvl="7" w:tplc="08070003" w:tentative="1">
+      <w:start w:val="1"/>
+      <w:numFmt w:val="bullet"/>
+      <w:lvlText w:val="o"/>
+      <w:lvlJc w:val="left"/>
+      <w:pPr>
+        <w:ind w:left="5760" w:hanging="360"/>
+      </w:pPr>
+      <w:rPr>
+        <w:rFonts w:ascii="Courier New" w:hAnsi="Courier New" w:cs="Courier New" w:hint="default"/>
+      </w:rPr>
+    </w:lvl>
+    <w:lvl w:ilvl="8" w:tplc="08070005" w:tentative="1">
+      <w:start w:val="1"/>
+      <w:numFmt w:val="bullet"/>
+      <w:lvlText w:val=""/>
+      <w:lvlJc w:val="left"/>
+      <w:pPr>
+        <w:ind w:left="6480" w:hanging="360"/>
+      </w:pPr>
+      <w:rPr>
+        <w:rFonts w:ascii="Wingdings" w:hAnsi="Wingdings" w:hint="default"/>
+      </w:rPr>
+    </w:lvl>
+  </w:abstractNum>
+  <w:abstractNum w:abstractNumId="12">
     <w:nsid w:val="4CA4750F"/>
     <w:multiLevelType w:val="hybridMultilevel"/>
     <w:tmpl w:val="B7A6D5E8"/>
@@ -2971,7 +3342,7 @@
       </w:pPr>
     </w:lvl>
   </w:abstractNum>
-  <w:abstractNum w:abstractNumId="11">
+  <w:abstractNum w:abstractNumId="13">
     <w:nsid w:val="4F565812"/>
     <w:multiLevelType w:val="hybridMultilevel"/>
     <w:tmpl w:val="4A669C1C"/>
@@ -3060,7 +3431,7 @@
       </w:pPr>
     </w:lvl>
   </w:abstractNum>
-  <w:abstractNum w:abstractNumId="12">
+  <w:abstractNum w:abstractNumId="14">
     <w:nsid w:val="594443C4"/>
     <w:multiLevelType w:val="hybridMultilevel"/>
     <w:tmpl w:val="4FF00D40"/>
@@ -3149,7 +3520,7 @@
       </w:pPr>
     </w:lvl>
   </w:abstractNum>
-  <w:abstractNum w:abstractNumId="13">
+  <w:abstractNum w:abstractNumId="15">
     <w:nsid w:val="5C557215"/>
     <w:multiLevelType w:val="hybridMultilevel"/>
     <w:tmpl w:val="CC6E282C"/>
@@ -3262,7 +3633,7 @@
       </w:rPr>
     </w:lvl>
   </w:abstractNum>
-  <w:abstractNum w:abstractNumId="14">
+  <w:abstractNum w:abstractNumId="16">
     <w:nsid w:val="62F33F41"/>
     <w:multiLevelType w:val="hybridMultilevel"/>
     <w:tmpl w:val="72909732"/>
@@ -3351,7 +3722,7 @@
       </w:pPr>
     </w:lvl>
   </w:abstractNum>
-  <w:abstractNum w:abstractNumId="15">
+  <w:abstractNum w:abstractNumId="17">
     <w:nsid w:val="6BC0634B"/>
     <w:multiLevelType w:val="multilevel"/>
     <w:tmpl w:val="0807001F"/>
@@ -3437,7 +3808,7 @@
       </w:pPr>
     </w:lvl>
   </w:abstractNum>
-  <w:abstractNum w:abstractNumId="16">
+  <w:abstractNum w:abstractNumId="18">
     <w:nsid w:val="6EBE4DDB"/>
     <w:multiLevelType w:val="hybridMultilevel"/>
     <w:tmpl w:val="246813C0"/>
@@ -3526,7 +3897,7 @@
       </w:pPr>
     </w:lvl>
   </w:abstractNum>
-  <w:abstractNum w:abstractNumId="17">
+  <w:abstractNum w:abstractNumId="19">
     <w:nsid w:val="72063266"/>
     <w:multiLevelType w:val="multilevel"/>
     <w:tmpl w:val="0807001D"/>
@@ -3612,7 +3983,7 @@
       </w:pPr>
     </w:lvl>
   </w:abstractNum>
-  <w:abstractNum w:abstractNumId="18">
+  <w:abstractNum w:abstractNumId="20">
     <w:nsid w:val="7A7F3350"/>
     <w:multiLevelType w:val="hybridMultilevel"/>
     <w:tmpl w:val="7168256E"/>
@@ -3702,61 +4073,67 @@
     </w:lvl>
   </w:abstractNum>
   <w:num w:numId="1">
+    <w:abstractNumId w:val="6"/>
+  </w:num>
+  <w:num w:numId="2">
     <w:abstractNumId w:val="5"/>
   </w:num>
-  <w:num w:numId="2">
-    <w:abstractNumId w:val="4"/>
+  <w:num w:numId="3">
+    <w:abstractNumId w:val="17"/>
   </w:num>
-  <w:num w:numId="3">
+  <w:num w:numId="4">
+    <w:abstractNumId w:val="10"/>
+  </w:num>
+  <w:num w:numId="5">
+    <w:abstractNumId w:val="8"/>
+  </w:num>
+  <w:num w:numId="6">
     <w:abstractNumId w:val="15"/>
   </w:num>
-  <w:num w:numId="4">
-    <w:abstractNumId w:val="9"/>
-  </w:num>
-  <w:num w:numId="5">
-    <w:abstractNumId w:val="7"/>
-  </w:num>
-  <w:num w:numId="6">
+  <w:num w:numId="7">
     <w:abstractNumId w:val="13"/>
-  </w:num>
-  <w:num w:numId="7">
-    <w:abstractNumId w:val="11"/>
   </w:num>
   <w:num w:numId="8">
     <w:abstractNumId w:val="0"/>
   </w:num>
   <w:num w:numId="9">
-    <w:abstractNumId w:val="17"/>
+    <w:abstractNumId w:val="19"/>
   </w:num>
   <w:num w:numId="10">
+    <w:abstractNumId w:val="3"/>
+  </w:num>
+  <w:num w:numId="11">
+    <w:abstractNumId w:val="4"/>
+  </w:num>
+  <w:num w:numId="12">
+    <w:abstractNumId w:val="12"/>
+  </w:num>
+  <w:num w:numId="13">
+    <w:abstractNumId w:val="9"/>
+  </w:num>
+  <w:num w:numId="14">
+    <w:abstractNumId w:val="16"/>
+  </w:num>
+  <w:num w:numId="15">
+    <w:abstractNumId w:val="7"/>
+  </w:num>
+  <w:num w:numId="16">
+    <w:abstractNumId w:val="18"/>
+  </w:num>
+  <w:num w:numId="17">
     <w:abstractNumId w:val="2"/>
   </w:num>
-  <w:num w:numId="11">
-    <w:abstractNumId w:val="3"/>
+  <w:num w:numId="18">
+    <w:abstractNumId w:val="20"/>
   </w:num>
-  <w:num w:numId="12">
-    <w:abstractNumId w:val="10"/>
-  </w:num>
-  <w:num w:numId="13">
-    <w:abstractNumId w:val="8"/>
-  </w:num>
-  <w:num w:numId="14">
+  <w:num w:numId="19">
     <w:abstractNumId w:val="14"/>
   </w:num>
-  <w:num w:numId="15">
-    <w:abstractNumId w:val="6"/>
+  <w:num w:numId="20">
+    <w:abstractNumId w:val="11"/>
   </w:num>
-  <w:num w:numId="16">
-    <w:abstractNumId w:val="16"/>
-  </w:num>
-  <w:num w:numId="17">
+  <w:num w:numId="21">
     <w:abstractNumId w:val="1"/>
-  </w:num>
-  <w:num w:numId="18">
-    <w:abstractNumId w:val="18"/>
-  </w:num>
-  <w:num w:numId="19">
-    <w:abstractNumId w:val="12"/>
   </w:num>
 </w:numbering>
 </file>
@@ -6677,500 +7054,6 @@
     </w:rPr>
   </w:style>
 </w:styles>
-</file>
-
-<file path=word/glossary/document.xml><?xml version="1.0" encoding="utf-8"?>
-<w:glossaryDocument xmlns:wpc="http://schemas.microsoft.com/office/word/2010/wordprocessingCanvas" xmlns:mc="http://schemas.openxmlformats.org/markup-compatibility/2006" xmlns:o="urn:schemas-microsoft-com:office:office" xmlns:r="http://schemas.openxmlformats.org/officeDocument/2006/relationships" xmlns:m="http://schemas.openxmlformats.org/officeDocument/2006/math" xmlns:v="urn:schemas-microsoft-com:vml" xmlns:wp14="http://schemas.microsoft.com/office/word/2010/wordprocessingDrawing" xmlns:wp="http://schemas.openxmlformats.org/drawingml/2006/wordprocessingDrawing" xmlns:w10="urn:schemas-microsoft-com:office:word" xmlns:w="http://schemas.openxmlformats.org/wordprocessingml/2006/main" xmlns:w14="http://schemas.microsoft.com/office/word/2010/wordml" xmlns:wpg="http://schemas.microsoft.com/office/word/2010/wordprocessingGroup" xmlns:wpi="http://schemas.microsoft.com/office/word/2010/wordprocessingInk" xmlns:wne="http://schemas.microsoft.com/office/word/2006/wordml" xmlns:wps="http://schemas.microsoft.com/office/word/2010/wordprocessingShape" mc:Ignorable="w14 wp14"/>
-</file>
-
-<file path=word/glossary/fontTable.xml><?xml version="1.0" encoding="utf-8"?>
-<w:fonts xmlns:mc="http://schemas.openxmlformats.org/markup-compatibility/2006" xmlns:r="http://schemas.openxmlformats.org/officeDocument/2006/relationships" xmlns:w="http://schemas.openxmlformats.org/wordprocessingml/2006/main" xmlns:w14="http://schemas.microsoft.com/office/word/2010/wordml" mc:Ignorable="w14">
-  <w:font w:name="Times New Roman">
-    <w:panose1 w:val="02020603050405020304"/>
-    <w:charset w:val="00"/>
-    <w:family w:val="roman"/>
-    <w:pitch w:val="variable"/>
-    <w:sig w:usb0="E0002AFF" w:usb1="C0007841" w:usb2="00000009" w:usb3="00000000" w:csb0="000001FF" w:csb1="00000000"/>
-  </w:font>
-  <w:font w:name="Symbol">
-    <w:panose1 w:val="05050102010706020507"/>
-    <w:charset w:val="02"/>
-    <w:family w:val="roman"/>
-    <w:pitch w:val="variable"/>
-    <w:sig w:usb0="00000000" w:usb1="10000000" w:usb2="00000000" w:usb3="00000000" w:csb0="80000000" w:csb1="00000000"/>
-  </w:font>
-  <w:font w:name="Courier New">
-    <w:panose1 w:val="02070309020205020404"/>
-    <w:charset w:val="00"/>
-    <w:family w:val="modern"/>
-    <w:pitch w:val="fixed"/>
-    <w:sig w:usb0="E0002AFF" w:usb1="C0007843" w:usb2="00000009" w:usb3="00000000" w:csb0="000001FF" w:csb1="00000000"/>
-  </w:font>
-  <w:font w:name="Wingdings">
-    <w:panose1 w:val="05000000000000000000"/>
-    <w:charset w:val="02"/>
-    <w:family w:val="auto"/>
-    <w:pitch w:val="variable"/>
-    <w:sig w:usb0="00000000" w:usb1="10000000" w:usb2="00000000" w:usb3="00000000" w:csb0="80000000" w:csb1="00000000"/>
-  </w:font>
-  <w:font w:name="Calibri">
-    <w:panose1 w:val="020F0502020204030204"/>
-    <w:charset w:val="00"/>
-    <w:family w:val="swiss"/>
-    <w:pitch w:val="variable"/>
-    <w:sig w:usb0="E10002FF" w:usb1="4000ACFF" w:usb2="00000009" w:usb3="00000000" w:csb0="0000019F" w:csb1="00000000"/>
-  </w:font>
-  <w:font w:name="Cambria">
-    <w:panose1 w:val="02040503050406030204"/>
-    <w:charset w:val="00"/>
-    <w:family w:val="roman"/>
-    <w:pitch w:val="variable"/>
-    <w:sig w:usb0="E00002FF" w:usb1="400004FF" w:usb2="00000000" w:usb3="00000000" w:csb0="0000019F" w:csb1="00000000"/>
-  </w:font>
-  <w:font w:name="Tahoma">
-    <w:panose1 w:val="020B0604030504040204"/>
-    <w:charset w:val="00"/>
-    <w:family w:val="swiss"/>
-    <w:pitch w:val="variable"/>
-    <w:sig w:usb0="E1002EFF" w:usb1="C000605B" w:usb2="00000029" w:usb3="00000000" w:csb0="000101FF" w:csb1="00000000"/>
-  </w:font>
-</w:fonts>
-</file>
-
-<file path=word/glossary/settings.xml><?xml version="1.0" encoding="utf-8"?>
-<w:settings xmlns:mc="http://schemas.openxmlformats.org/markup-compatibility/2006" xmlns:o="urn:schemas-microsoft-com:office:office" xmlns:r="http://schemas.openxmlformats.org/officeDocument/2006/relationships" xmlns:m="http://schemas.openxmlformats.org/officeDocument/2006/math" xmlns:v="urn:schemas-microsoft-com:vml" xmlns:w10="urn:schemas-microsoft-com:office:word" xmlns:w="http://schemas.openxmlformats.org/wordprocessingml/2006/main" xmlns:w14="http://schemas.microsoft.com/office/word/2010/wordml" xmlns:sl="http://schemas.openxmlformats.org/schemaLibrary/2006/main" mc:Ignorable="w14">
-  <w:view w:val="normal"/>
-  <w:defaultTabStop w:val="708"/>
-  <w:hyphenationZone w:val="425"/>
-  <w:characterSpacingControl w:val="doNotCompress"/>
-  <w:compat>
-    <w:useFELayout/>
-    <w:compatSetting w:name="compatibilityMode" w:uri="http://schemas.microsoft.com/office/word" w:val="14"/>
-    <w:compatSetting w:name="overrideTableStyleFontSizeAndJustification" w:uri="http://schemas.microsoft.com/office/word" w:val="1"/>
-    <w:compatSetting w:name="enableOpenTypeFeatures" w:uri="http://schemas.microsoft.com/office/word" w:val="1"/>
-    <w:compatSetting w:name="doNotFlipMirrorIndents" w:uri="http://schemas.microsoft.com/office/word" w:val="1"/>
-  </w:compat>
-  <w:rsids>
-    <w:rsidRoot w:val="00D06F53"/>
-    <w:rsid w:val="00D06F53"/>
-  </w:rsids>
-  <m:mathPr>
-    <m:mathFont m:val="Cambria Math"/>
-    <m:brkBin m:val="before"/>
-    <m:brkBinSub m:val="--"/>
-    <m:smallFrac m:val="0"/>
-    <m:dispDef/>
-    <m:lMargin m:val="0"/>
-    <m:rMargin m:val="0"/>
-    <m:defJc m:val="centerGroup"/>
-    <m:wrapIndent m:val="1440"/>
-    <m:intLim m:val="subSup"/>
-    <m:naryLim m:val="undOvr"/>
-  </m:mathPr>
-  <w:themeFontLang w:val="de-CH"/>
-  <w:clrSchemeMapping w:bg1="light1" w:t1="dark1" w:bg2="light2" w:t2="dark2" w:accent1="accent1" w:accent2="accent2" w:accent3="accent3" w:accent4="accent4" w:accent5="accent5" w:accent6="accent6" w:hyperlink="hyperlink" w:followedHyperlink="followedHyperlink"/>
-  <w:decimalSymbol w:val="."/>
-  <w:listSeparator w:val=";"/>
-</w:settings>
-</file>
-
-<file path=word/glossary/styles.xml><?xml version="1.0" encoding="utf-8"?>
-<w:styles xmlns:mc="http://schemas.openxmlformats.org/markup-compatibility/2006" xmlns:r="http://schemas.openxmlformats.org/officeDocument/2006/relationships" xmlns:w="http://schemas.openxmlformats.org/wordprocessingml/2006/main" xmlns:w14="http://schemas.microsoft.com/office/word/2010/wordml" mc:Ignorable="w14">
-  <w:docDefaults>
-    <w:rPrDefault>
-      <w:rPr>
-        <w:rFonts w:asciiTheme="minorHAnsi" w:eastAsiaTheme="minorEastAsia" w:hAnsiTheme="minorHAnsi" w:cstheme="minorBidi"/>
-        <w:sz w:val="22"/>
-        <w:szCs w:val="22"/>
-        <w:lang w:val="de-CH" w:eastAsia="de-CH" w:bidi="ar-SA"/>
-      </w:rPr>
-    </w:rPrDefault>
-    <w:pPrDefault>
-      <w:pPr>
-        <w:spacing w:after="200" w:line="276" w:lineRule="auto"/>
-      </w:pPr>
-    </w:pPrDefault>
-  </w:docDefaults>
-  <w:latentStyles w:defLockedState="0" w:defUIPriority="99" w:defSemiHidden="1" w:defUnhideWhenUsed="1" w:defQFormat="0" w:count="267">
-    <w:lsdException w:name="Normal" w:semiHidden="0" w:uiPriority="0" w:unhideWhenUsed="0" w:qFormat="1"/>
-    <w:lsdException w:name="heading 1" w:semiHidden="0" w:uiPriority="9" w:unhideWhenUsed="0" w:qFormat="1"/>
-    <w:lsdException w:name="heading 2" w:uiPriority="9" w:qFormat="1"/>
-    <w:lsdException w:name="heading 3" w:uiPriority="9" w:qFormat="1"/>
-    <w:lsdException w:name="heading 4" w:uiPriority="9" w:qFormat="1"/>
-    <w:lsdException w:name="heading 5" w:uiPriority="9" w:qFormat="1"/>
-    <w:lsdException w:name="heading 6" w:uiPriority="9" w:qFormat="1"/>
-    <w:lsdException w:name="heading 7" w:uiPriority="9" w:qFormat="1"/>
-    <w:lsdException w:name="heading 8" w:uiPriority="9" w:qFormat="1"/>
-    <w:lsdException w:name="heading 9" w:uiPriority="9" w:qFormat="1"/>
-    <w:lsdException w:name="toc 1" w:uiPriority="39"/>
-    <w:lsdException w:name="toc 2" w:uiPriority="39"/>
-    <w:lsdException w:name="toc 3" w:uiPriority="39"/>
-    <w:lsdException w:name="toc 4" w:uiPriority="39"/>
-    <w:lsdException w:name="toc 5" w:uiPriority="39"/>
-    <w:lsdException w:name="toc 6" w:uiPriority="39"/>
-    <w:lsdException w:name="toc 7" w:uiPriority="39"/>
-    <w:lsdException w:name="toc 8" w:uiPriority="39"/>
-    <w:lsdException w:name="toc 9" w:uiPriority="39"/>
-    <w:lsdException w:name="caption" w:uiPriority="35" w:qFormat="1"/>
-    <w:lsdException w:name="Title" w:semiHidden="0" w:uiPriority="10" w:unhideWhenUsed="0" w:qFormat="1"/>
-    <w:lsdException w:name="Default Paragraph Font" w:uiPriority="1"/>
-    <w:lsdException w:name="Subtitle" w:semiHidden="0" w:uiPriority="11" w:unhideWhenUsed="0" w:qFormat="1"/>
-    <w:lsdException w:name="Strong" w:semiHidden="0" w:uiPriority="22" w:unhideWhenUsed="0" w:qFormat="1"/>
-    <w:lsdException w:name="Emphasis" w:semiHidden="0" w:uiPriority="20" w:unhideWhenUsed="0" w:qFormat="1"/>
-    <w:lsdException w:name="Table Grid" w:semiHidden="0" w:uiPriority="59" w:unhideWhenUsed="0"/>
-    <w:lsdException w:name="Placeholder Text" w:unhideWhenUsed="0"/>
-    <w:lsdException w:name="No Spacing" w:semiHidden="0" w:uiPriority="1" w:unhideWhenUsed="0" w:qFormat="1"/>
-    <w:lsdException w:name="Light Shading" w:semiHidden="0" w:uiPriority="60" w:unhideWhenUsed="0"/>
-    <w:lsdException w:name="Light List" w:semiHidden="0" w:uiPriority="61" w:unhideWhenUsed="0"/>
-    <w:lsdException w:name="Light Grid" w:semiHidden="0" w:uiPriority="62" w:unhideWhenUsed="0"/>
-    <w:lsdException w:name="Medium Shading 1" w:semiHidden="0" w:uiPriority="63" w:unhideWhenUsed="0"/>
-    <w:lsdException w:name="Medium Shading 2" w:semiHidden="0" w:uiPriority="64" w:unhideWhenUsed="0"/>
-    <w:lsdException w:name="Medium List 1" w:semiHidden="0" w:uiPriority="65" w:unhideWhenUsed="0"/>
-    <w:lsdException w:name="Medium List 2" w:semiHidden="0" w:uiPriority="66" w:unhideWhenUsed="0"/>
-    <w:lsdException w:name="Medium Grid 1" w:semiHidden="0" w:uiPriority="67" w:unhideWhenUsed="0"/>
-    <w:lsdException w:name="Medium Grid 2" w:semiHidden="0" w:uiPriority="68" w:unhideWhenUsed="0"/>
-    <w:lsdException w:name="Medium Grid 3" w:semiHidden="0" w:uiPriority="69" w:unhideWhenUsed="0"/>
-    <w:lsdException w:name="Dark List" w:semiHidden="0" w:uiPriority="70" w:unhideWhenUsed="0"/>
-    <w:lsdException w:name="Colorful Shading" w:semiHidden="0" w:uiPriority="71" w:unhideWhenUsed="0"/>
-    <w:lsdException w:name="Colorful List" w:semiHidden="0" w:uiPriority="72" w:unhideWhenUsed="0"/>
-    <w:lsdException w:name="Colorful Grid" w:semiHidden="0" w:uiPriority="73" w:unhideWhenUsed="0"/>
-    <w:lsdException w:name="Light Shading Accent 1" w:semiHidden="0" w:uiPriority="60" w:unhideWhenUsed="0"/>
-    <w:lsdException w:name="Light List Accent 1" w:semiHidden="0" w:uiPriority="61" w:unhideWhenUsed="0"/>
-    <w:lsdException w:name="Light Grid Accent 1" w:semiHidden="0" w:uiPriority="62" w:unhideWhenUsed="0"/>
-    <w:lsdException w:name="Medium Shading 1 Accent 1" w:semiHidden="0" w:uiPriority="63" w:unhideWhenUsed="0"/>
-    <w:lsdException w:name="Medium Shading 2 Accent 1" w:semiHidden="0" w:uiPriority="64" w:unhideWhenUsed="0"/>
-    <w:lsdException w:name="Medium List 1 Accent 1" w:semiHidden="0" w:uiPriority="65" w:unhideWhenUsed="0"/>
-    <w:lsdException w:name="Revision" w:unhideWhenUsed="0"/>
-    <w:lsdException w:name="List Paragraph" w:semiHidden="0" w:uiPriority="34" w:unhideWhenUsed="0" w:qFormat="1"/>
-    <w:lsdException w:name="Quote" w:semiHidden="0" w:uiPriority="29" w:unhideWhenUsed="0" w:qFormat="1"/>
-    <w:lsdException w:name="Intense Quote" w:semiHidden="0" w:uiPriority="30" w:unhideWhenUsed="0" w:qFormat="1"/>
-    <w:lsdException w:name="Medium List 2 Accent 1" w:semiHidden="0" w:uiPriority="66" w:unhideWhenUsed="0"/>
-    <w:lsdException w:name="Medium Grid 1 Accent 1" w:semiHidden="0" w:uiPriority="67" w:unhideWhenUsed="0"/>
-    <w:lsdException w:name="Medium Grid 2 Accent 1" w:semiHidden="0" w:uiPriority="68" w:unhideWhenUsed="0"/>
-    <w:lsdException w:name="Medium Grid 3 Accent 1" w:semiHidden="0" w:uiPriority="69" w:unhideWhenUsed="0"/>
-    <w:lsdException w:name="Dark List Accent 1" w:semiHidden="0" w:uiPriority="70" w:unhideWhenUsed="0"/>
-    <w:lsdException w:name="Colorful Shading Accent 1" w:semiHidden="0" w:uiPriority="71" w:unhideWhenUsed="0"/>
-    <w:lsdException w:name="Colorful List Accent 1" w:semiHidden="0" w:uiPriority="72" w:unhideWhenUsed="0"/>
-    <w:lsdException w:name="Colorful Grid Accent 1" w:semiHidden="0" w:uiPriority="73" w:unhideWhenUsed="0"/>
-    <w:lsdException w:name="Light Shading Accent 2" w:semiHidden="0" w:uiPriority="60" w:unhideWhenUsed="0"/>
-    <w:lsdException w:name="Light List Accent 2" w:semiHidden="0" w:uiPriority="61" w:unhideWhenUsed="0"/>
-    <w:lsdException w:name="Light Grid Accent 2" w:semiHidden="0" w:uiPriority="62" w:unhideWhenUsed="0"/>
-    <w:lsdException w:name="Medium Shading 1 Accent 2" w:semiHidden="0" w:uiPriority="63" w:unhideWhenUsed="0"/>
-    <w:lsdException w:name="Medium Shading 2 Accent 2" w:semiHidden="0" w:uiPriority="64" w:unhideWhenUsed="0"/>
-    <w:lsdException w:name="Medium List 1 Accent 2" w:semiHidden="0" w:uiPriority="65" w:unhideWhenUsed="0"/>
-    <w:lsdException w:name="Medium List 2 Accent 2" w:semiHidden="0" w:uiPriority="66" w:unhideWhenUsed="0"/>
-    <w:lsdException w:name="Medium Grid 1 Accent 2" w:semiHidden="0" w:uiPriority="67" w:unhideWhenUsed="0"/>
-    <w:lsdException w:name="Medium Grid 2 Accent 2" w:semiHidden="0" w:uiPriority="68" w:unhideWhenUsed="0"/>
-    <w:lsdException w:name="Medium Grid 3 Accent 2" w:semiHidden="0" w:uiPriority="69" w:unhideWhenUsed="0"/>
-    <w:lsdException w:name="Dark List Accent 2" w:semiHidden="0" w:uiPriority="70" w:unhideWhenUsed="0"/>
-    <w:lsdException w:name="Colorful Shading Accent 2" w:semiHidden="0" w:uiPriority="71" w:unhideWhenUsed="0"/>
-    <w:lsdException w:name="Colorful List Accent 2" w:semiHidden="0" w:uiPriority="72" w:unhideWhenUsed="0"/>
-    <w:lsdException w:name="Colorful Grid Accent 2" w:semiHidden="0" w:uiPriority="73" w:unhideWhenUsed="0"/>
-    <w:lsdException w:name="Light Shading Accent 3" w:semiHidden="0" w:uiPriority="60" w:unhideWhenUsed="0"/>
-    <w:lsdException w:name="Light List Accent 3" w:semiHidden="0" w:uiPriority="61" w:unhideWhenUsed="0"/>
-    <w:lsdException w:name="Light Grid Accent 3" w:semiHidden="0" w:uiPriority="62" w:unhideWhenUsed="0"/>
-    <w:lsdException w:name="Medium Shading 1 Accent 3" w:semiHidden="0" w:uiPriority="63" w:unhideWhenUsed="0"/>
-    <w:lsdException w:name="Medium Shading 2 Accent 3" w:semiHidden="0" w:uiPriority="64" w:unhideWhenUsed="0"/>
-    <w:lsdException w:name="Medium List 1 Accent 3" w:semiHidden="0" w:uiPriority="65" w:unhideWhenUsed="0"/>
-    <w:lsdException w:name="Medium List 2 Accent 3" w:semiHidden="0" w:uiPriority="66" w:unhideWhenUsed="0"/>
-    <w:lsdException w:name="Medium Grid 1 Accent 3" w:semiHidden="0" w:uiPriority="67" w:unhideWhenUsed="0"/>
-    <w:lsdException w:name="Medium Grid 2 Accent 3" w:semiHidden="0" w:uiPriority="68" w:unhideWhenUsed="0"/>
-    <w:lsdException w:name="Medium Grid 3 Accent 3" w:semiHidden="0" w:uiPriority="69" w:unhideWhenUsed="0"/>
-    <w:lsdException w:name="Dark List Accent 3" w:semiHidden="0" w:uiPriority="70" w:unhideWhenUsed="0"/>
-    <w:lsdException w:name="Colorful Shading Accent 3" w:semiHidden="0" w:uiPriority="71" w:unhideWhenUsed="0"/>
-    <w:lsdException w:name="Colorful List Accent 3" w:semiHidden="0" w:uiPriority="72" w:unhideWhenUsed="0"/>
-    <w:lsdException w:name="Colorful Grid Accent 3" w:semiHidden="0" w:uiPriority="73" w:unhideWhenUsed="0"/>
-    <w:lsdException w:name="Light Shading Accent 4" w:semiHidden="0" w:uiPriority="60" w:unhideWhenUsed="0"/>
-    <w:lsdException w:name="Light List Accent 4" w:semiHidden="0" w:uiPriority="61" w:unhideWhenUsed="0"/>
-    <w:lsdException w:name="Light Grid Accent 4" w:semiHidden="0" w:uiPriority="62" w:unhideWhenUsed="0"/>
-    <w:lsdException w:name="Medium Shading 1 Accent 4" w:semiHidden="0" w:uiPriority="63" w:unhideWhenUsed="0"/>
-    <w:lsdException w:name="Medium Shading 2 Accent 4" w:semiHidden="0" w:uiPriority="64" w:unhideWhenUsed="0"/>
-    <w:lsdException w:name="Medium List 1 Accent 4" w:semiHidden="0" w:uiPriority="65" w:unhideWhenUsed="0"/>
-    <w:lsdException w:name="Medium List 2 Accent 4" w:semiHidden="0" w:uiPriority="66" w:unhideWhenUsed="0"/>
-    <w:lsdException w:name="Medium Grid 1 Accent 4" w:semiHidden="0" w:uiPriority="67" w:unhideWhenUsed="0"/>
-    <w:lsdException w:name="Medium Grid 2 Accent 4" w:semiHidden="0" w:uiPriority="68" w:unhideWhenUsed="0"/>
-    <w:lsdException w:name="Medium Grid 3 Accent 4" w:semiHidden="0" w:uiPriority="69" w:unhideWhenUsed="0"/>
-    <w:lsdException w:name="Dark List Accent 4" w:semiHidden="0" w:uiPriority="70" w:unhideWhenUsed="0"/>
-    <w:lsdException w:name="Colorful Shading Accent 4" w:semiHidden="0" w:uiPriority="71" w:unhideWhenUsed="0"/>
-    <w:lsdException w:name="Colorful List Accent 4" w:semiHidden="0" w:uiPriority="72" w:unhideWhenUsed="0"/>
-    <w:lsdException w:name="Colorful Grid Accent 4" w:semiHidden="0" w:uiPriority="73" w:unhideWhenUsed="0"/>
-    <w:lsdException w:name="Light Shading Accent 5" w:semiHidden="0" w:uiPriority="60" w:unhideWhenUsed="0"/>
-    <w:lsdException w:name="Light List Accent 5" w:semiHidden="0" w:uiPriority="61" w:unhideWhenUsed="0"/>
-    <w:lsdException w:name="Light Grid Accent 5" w:semiHidden="0" w:uiPriority="62" w:unhideWhenUsed="0"/>
-    <w:lsdException w:name="Medium Shading 1 Accent 5" w:semiHidden="0" w:uiPriority="63" w:unhideWhenUsed="0"/>
-    <w:lsdException w:name="Medium Shading 2 Accent 5" w:semiHidden="0" w:uiPriority="64" w:unhideWhenUsed="0"/>
-    <w:lsdException w:name="Medium List 1 Accent 5" w:semiHidden="0" w:uiPriority="65" w:unhideWhenUsed="0"/>
-    <w:lsdException w:name="Medium List 2 Accent 5" w:semiHidden="0" w:uiPriority="66" w:unhideWhenUsed="0"/>
-    <w:lsdException w:name="Medium Grid 1 Accent 5" w:semiHidden="0" w:uiPriority="67" w:unhideWhenUsed="0"/>
-    <w:lsdException w:name="Medium Grid 2 Accent 5" w:semiHidden="0" w:uiPriority="68" w:unhideWhenUsed="0"/>
-    <w:lsdException w:name="Medium Grid 3 Accent 5" w:semiHidden="0" w:uiPriority="69" w:unhideWhenUsed="0"/>
-    <w:lsdException w:name="Dark List Accent 5" w:semiHidden="0" w:uiPriority="70" w:unhideWhenUsed="0"/>
-    <w:lsdException w:name="Colorful Shading Accent 5" w:semiHidden="0" w:uiPriority="71" w:unhideWhenUsed="0"/>
-    <w:lsdException w:name="Colorful List Accent 5" w:semiHidden="0" w:uiPriority="72" w:unhideWhenUsed="0"/>
-    <w:lsdException w:name="Colorful Grid Accent 5" w:semiHidden="0" w:uiPriority="73" w:unhideWhenUsed="0"/>
-    <w:lsdException w:name="Light Shading Accent 6" w:semiHidden="0" w:uiPriority="60" w:unhideWhenUsed="0"/>
-    <w:lsdException w:name="Light List Accent 6" w:semiHidden="0" w:uiPriority="61" w:unhideWhenUsed="0"/>
-    <w:lsdException w:name="Light Grid Accent 6" w:semiHidden="0" w:uiPriority="62" w:unhideWhenUsed="0"/>
-    <w:lsdException w:name="Medium Shading 1 Accent 6" w:semiHidden="0" w:uiPriority="63" w:unhideWhenUsed="0"/>
-    <w:lsdException w:name="Medium Shading 2 Accent 6" w:semiHidden="0" w:uiPriority="64" w:unhideWhenUsed="0"/>
-    <w:lsdException w:name="Medium List 1 Accent 6" w:semiHidden="0" w:uiPriority="65" w:unhideWhenUsed="0"/>
-    <w:lsdException w:name="Medium List 2 Accent 6" w:semiHidden="0" w:uiPriority="66" w:unhideWhenUsed="0"/>
-    <w:lsdException w:name="Medium Grid 1 Accent 6" w:semiHidden="0" w:uiPriority="67" w:unhideWhenUsed="0"/>
-    <w:lsdException w:name="Medium Grid 2 Accent 6" w:semiHidden="0" w:uiPriority="68" w:unhideWhenUsed="0"/>
-    <w:lsdException w:name="Medium Grid 3 Accent 6" w:semiHidden="0" w:uiPriority="69" w:unhideWhenUsed="0"/>
-    <w:lsdException w:name="Dark List Accent 6" w:semiHidden="0" w:uiPriority="70" w:unhideWhenUsed="0"/>
-    <w:lsdException w:name="Colorful Shading Accent 6" w:semiHidden="0" w:uiPriority="71" w:unhideWhenUsed="0"/>
-    <w:lsdException w:name="Colorful List Accent 6" w:semiHidden="0" w:uiPriority="72" w:unhideWhenUsed="0"/>
-    <w:lsdException w:name="Colorful Grid Accent 6" w:semiHidden="0" w:uiPriority="73" w:unhideWhenUsed="0"/>
-    <w:lsdException w:name="Subtle Emphasis" w:semiHidden="0" w:uiPriority="19" w:unhideWhenUsed="0" w:qFormat="1"/>
-    <w:lsdException w:name="Intense Emphasis" w:semiHidden="0" w:uiPriority="21" w:unhideWhenUsed="0" w:qFormat="1"/>
-    <w:lsdException w:name="Subtle Reference" w:semiHidden="0" w:uiPriority="31" w:unhideWhenUsed="0" w:qFormat="1"/>
-    <w:lsdException w:name="Intense Reference" w:semiHidden="0" w:uiPriority="32" w:unhideWhenUsed="0" w:qFormat="1"/>
-    <w:lsdException w:name="Book Title" w:semiHidden="0" w:uiPriority="33" w:unhideWhenUsed="0" w:qFormat="1"/>
-    <w:lsdException w:name="Bibliography" w:uiPriority="37"/>
-    <w:lsdException w:name="TOC Heading" w:uiPriority="39" w:qFormat="1"/>
-  </w:latentStyles>
-  <w:style w:type="paragraph" w:default="1" w:styleId="Standard">
-    <w:name w:val="Normal"/>
-    <w:qFormat/>
-  </w:style>
-  <w:style w:type="character" w:default="1" w:styleId="Absatz-Standardschriftart">
-    <w:name w:val="Default Paragraph Font"/>
-    <w:uiPriority w:val="1"/>
-    <w:semiHidden/>
-    <w:unhideWhenUsed/>
-  </w:style>
-  <w:style w:type="table" w:default="1" w:styleId="NormaleTabelle">
-    <w:name w:val="Normal Table"/>
-    <w:uiPriority w:val="99"/>
-    <w:semiHidden/>
-    <w:unhideWhenUsed/>
-    <w:tblPr>
-      <w:tblInd w:w="0" w:type="dxa"/>
-      <w:tblCellMar>
-        <w:top w:w="0" w:type="dxa"/>
-        <w:left w:w="108" w:type="dxa"/>
-        <w:bottom w:w="0" w:type="dxa"/>
-        <w:right w:w="108" w:type="dxa"/>
-      </w:tblCellMar>
-    </w:tblPr>
-  </w:style>
-  <w:style w:type="numbering" w:default="1" w:styleId="KeineListe">
-    <w:name w:val="No List"/>
-    <w:uiPriority w:val="99"/>
-    <w:semiHidden/>
-    <w:unhideWhenUsed/>
-  </w:style>
-  <w:style w:type="paragraph" w:customStyle="1" w:styleId="1D19871145364D599F9B3CE83762AA1E">
-    <w:name w:val="1D19871145364D599F9B3CE83762AA1E"/>
-  </w:style>
-  <w:style w:type="paragraph" w:customStyle="1" w:styleId="1B4498DD72EF4E2F9672780D34570347">
-    <w:name w:val="1B4498DD72EF4E2F9672780D34570347"/>
-  </w:style>
-</w:styles>
-</file>
-
-<file path=word/glossary/stylesWithEffects.xml><?xml version="1.0" encoding="utf-8"?>
-<w:styles xmlns:wpc="http://schemas.microsoft.com/office/word/2010/wordprocessingCanvas" xmlns:mc="http://schemas.openxmlformats.org/markup-compatibility/2006" xmlns:o="urn:schemas-microsoft-com:office:office" xmlns:r="http://schemas.openxmlformats.org/officeDocument/2006/relationships" xmlns:m="http://schemas.openxmlformats.org/officeDocument/2006/math" xmlns:v="urn:schemas-microsoft-com:vml" xmlns:wp14="http://schemas.microsoft.com/office/word/2010/wordprocessingDrawing" xmlns:wp="http://schemas.openxmlformats.org/drawingml/2006/wordprocessingDrawing" xmlns:w10="urn:schemas-microsoft-com:office:word" xmlns:w="http://schemas.openxmlformats.org/wordprocessingml/2006/main" xmlns:w14="http://schemas.microsoft.com/office/word/2010/wordml" xmlns:wpg="http://schemas.microsoft.com/office/word/2010/wordprocessingGroup" xmlns:wpi="http://schemas.microsoft.com/office/word/2010/wordprocessingInk" xmlns:wne="http://schemas.microsoft.com/office/word/2006/wordml" xmlns:wps="http://schemas.microsoft.com/office/word/2010/wordprocessingShape" mc:Ignorable="w14 wp14">
-  <w:docDefaults>
-    <w:rPrDefault>
-      <w:rPr>
-        <w:rFonts w:asciiTheme="minorHAnsi" w:eastAsiaTheme="minorEastAsia" w:hAnsiTheme="minorHAnsi" w:cstheme="minorBidi"/>
-        <w:sz w:val="22"/>
-        <w:szCs w:val="22"/>
-        <w:lang w:val="de-CH" w:eastAsia="de-CH" w:bidi="ar-SA"/>
-      </w:rPr>
-    </w:rPrDefault>
-    <w:pPrDefault>
-      <w:pPr>
-        <w:spacing w:after="200" w:line="276" w:lineRule="auto"/>
-      </w:pPr>
-    </w:pPrDefault>
-  </w:docDefaults>
-  <w:latentStyles w:defLockedState="0" w:defUIPriority="99" w:defSemiHidden="1" w:defUnhideWhenUsed="1" w:defQFormat="0" w:count="267">
-    <w:lsdException w:name="Normal" w:semiHidden="0" w:uiPriority="0" w:unhideWhenUsed="0" w:qFormat="1"/>
-    <w:lsdException w:name="heading 1" w:semiHidden="0" w:uiPriority="9" w:unhideWhenUsed="0" w:qFormat="1"/>
-    <w:lsdException w:name="heading 2" w:uiPriority="9" w:qFormat="1"/>
-    <w:lsdException w:name="heading 3" w:uiPriority="9" w:qFormat="1"/>
-    <w:lsdException w:name="heading 4" w:uiPriority="9" w:qFormat="1"/>
-    <w:lsdException w:name="heading 5" w:uiPriority="9" w:qFormat="1"/>
-    <w:lsdException w:name="heading 6" w:uiPriority="9" w:qFormat="1"/>
-    <w:lsdException w:name="heading 7" w:uiPriority="9" w:qFormat="1"/>
-    <w:lsdException w:name="heading 8" w:uiPriority="9" w:qFormat="1"/>
-    <w:lsdException w:name="heading 9" w:uiPriority="9" w:qFormat="1"/>
-    <w:lsdException w:name="toc 1" w:uiPriority="39"/>
-    <w:lsdException w:name="toc 2" w:uiPriority="39"/>
-    <w:lsdException w:name="toc 3" w:uiPriority="39"/>
-    <w:lsdException w:name="toc 4" w:uiPriority="39"/>
-    <w:lsdException w:name="toc 5" w:uiPriority="39"/>
-    <w:lsdException w:name="toc 6" w:uiPriority="39"/>
-    <w:lsdException w:name="toc 7" w:uiPriority="39"/>
-    <w:lsdException w:name="toc 8" w:uiPriority="39"/>
-    <w:lsdException w:name="toc 9" w:uiPriority="39"/>
-    <w:lsdException w:name="caption" w:uiPriority="35" w:qFormat="1"/>
-    <w:lsdException w:name="Title" w:semiHidden="0" w:uiPriority="10" w:unhideWhenUsed="0" w:qFormat="1"/>
-    <w:lsdException w:name="Default Paragraph Font" w:uiPriority="1"/>
-    <w:lsdException w:name="Subtitle" w:semiHidden="0" w:uiPriority="11" w:unhideWhenUsed="0" w:qFormat="1"/>
-    <w:lsdException w:name="Strong" w:semiHidden="0" w:uiPriority="22" w:unhideWhenUsed="0" w:qFormat="1"/>
-    <w:lsdException w:name="Emphasis" w:semiHidden="0" w:uiPriority="20" w:unhideWhenUsed="0" w:qFormat="1"/>
-    <w:lsdException w:name="Table Grid" w:semiHidden="0" w:uiPriority="59" w:unhideWhenUsed="0"/>
-    <w:lsdException w:name="Placeholder Text" w:unhideWhenUsed="0"/>
-    <w:lsdException w:name="No Spacing" w:semiHidden="0" w:uiPriority="1" w:unhideWhenUsed="0" w:qFormat="1"/>
-    <w:lsdException w:name="Light Shading" w:semiHidden="0" w:uiPriority="60" w:unhideWhenUsed="0"/>
-    <w:lsdException w:name="Light List" w:semiHidden="0" w:uiPriority="61" w:unhideWhenUsed="0"/>
-    <w:lsdException w:name="Light Grid" w:semiHidden="0" w:uiPriority="62" w:unhideWhenUsed="0"/>
-    <w:lsdException w:name="Medium Shading 1" w:semiHidden="0" w:uiPriority="63" w:unhideWhenUsed="0"/>
-    <w:lsdException w:name="Medium Shading 2" w:semiHidden="0" w:uiPriority="64" w:unhideWhenUsed="0"/>
-    <w:lsdException w:name="Medium List 1" w:semiHidden="0" w:uiPriority="65" w:unhideWhenUsed="0"/>
-    <w:lsdException w:name="Medium List 2" w:semiHidden="0" w:uiPriority="66" w:unhideWhenUsed="0"/>
-    <w:lsdException w:name="Medium Grid 1" w:semiHidden="0" w:uiPriority="67" w:unhideWhenUsed="0"/>
-    <w:lsdException w:name="Medium Grid 2" w:semiHidden="0" w:uiPriority="68" w:unhideWhenUsed="0"/>
-    <w:lsdException w:name="Medium Grid 3" w:semiHidden="0" w:uiPriority="69" w:unhideWhenUsed="0"/>
-    <w:lsdException w:name="Dark List" w:semiHidden="0" w:uiPriority="70" w:unhideWhenUsed="0"/>
-    <w:lsdException w:name="Colorful Shading" w:semiHidden="0" w:uiPriority="71" w:unhideWhenUsed="0"/>
-    <w:lsdException w:name="Colorful List" w:semiHidden="0" w:uiPriority="72" w:unhideWhenUsed="0"/>
-    <w:lsdException w:name="Colorful Grid" w:semiHidden="0" w:uiPriority="73" w:unhideWhenUsed="0"/>
-    <w:lsdException w:name="Light Shading Accent 1" w:semiHidden="0" w:uiPriority="60" w:unhideWhenUsed="0"/>
-    <w:lsdException w:name="Light List Accent 1" w:semiHidden="0" w:uiPriority="61" w:unhideWhenUsed="0"/>
-    <w:lsdException w:name="Light Grid Accent 1" w:semiHidden="0" w:uiPriority="62" w:unhideWhenUsed="0"/>
-    <w:lsdException w:name="Medium Shading 1 Accent 1" w:semiHidden="0" w:uiPriority="63" w:unhideWhenUsed="0"/>
-    <w:lsdException w:name="Medium Shading 2 Accent 1" w:semiHidden="0" w:uiPriority="64" w:unhideWhenUsed="0"/>
-    <w:lsdException w:name="Medium List 1 Accent 1" w:semiHidden="0" w:uiPriority="65" w:unhideWhenUsed="0"/>
-    <w:lsdException w:name="Revision" w:unhideWhenUsed="0"/>
-    <w:lsdException w:name="List Paragraph" w:semiHidden="0" w:uiPriority="34" w:unhideWhenUsed="0" w:qFormat="1"/>
-    <w:lsdException w:name="Quote" w:semiHidden="0" w:uiPriority="29" w:unhideWhenUsed="0" w:qFormat="1"/>
-    <w:lsdException w:name="Intense Quote" w:semiHidden="0" w:uiPriority="30" w:unhideWhenUsed="0" w:qFormat="1"/>
-    <w:lsdException w:name="Medium List 2 Accent 1" w:semiHidden="0" w:uiPriority="66" w:unhideWhenUsed="0"/>
-    <w:lsdException w:name="Medium Grid 1 Accent 1" w:semiHidden="0" w:uiPriority="67" w:unhideWhenUsed="0"/>
-    <w:lsdException w:name="Medium Grid 2 Accent 1" w:semiHidden="0" w:uiPriority="68" w:unhideWhenUsed="0"/>
-    <w:lsdException w:name="Medium Grid 3 Accent 1" w:semiHidden="0" w:uiPriority="69" w:unhideWhenUsed="0"/>
-    <w:lsdException w:name="Dark List Accent 1" w:semiHidden="0" w:uiPriority="70" w:unhideWhenUsed="0"/>
-    <w:lsdException w:name="Colorful Shading Accent 1" w:semiHidden="0" w:uiPriority="71" w:unhideWhenUsed="0"/>
-    <w:lsdException w:name="Colorful List Accent 1" w:semiHidden="0" w:uiPriority="72" w:unhideWhenUsed="0"/>
-    <w:lsdException w:name="Colorful Grid Accent 1" w:semiHidden="0" w:uiPriority="73" w:unhideWhenUsed="0"/>
-    <w:lsdException w:name="Light Shading Accent 2" w:semiHidden="0" w:uiPriority="60" w:unhideWhenUsed="0"/>
-    <w:lsdException w:name="Light List Accent 2" w:semiHidden="0" w:uiPriority="61" w:unhideWhenUsed="0"/>
-    <w:lsdException w:name="Light Grid Accent 2" w:semiHidden="0" w:uiPriority="62" w:unhideWhenUsed="0"/>
-    <w:lsdException w:name="Medium Shading 1 Accent 2" w:semiHidden="0" w:uiPriority="63" w:unhideWhenUsed="0"/>
-    <w:lsdException w:name="Medium Shading 2 Accent 2" w:semiHidden="0" w:uiPriority="64" w:unhideWhenUsed="0"/>
-    <w:lsdException w:name="Medium List 1 Accent 2" w:semiHidden="0" w:uiPriority="65" w:unhideWhenUsed="0"/>
-    <w:lsdException w:name="Medium List 2 Accent 2" w:semiHidden="0" w:uiPriority="66" w:unhideWhenUsed="0"/>
-    <w:lsdException w:name="Medium Grid 1 Accent 2" w:semiHidden="0" w:uiPriority="67" w:unhideWhenUsed="0"/>
-    <w:lsdException w:name="Medium Grid 2 Accent 2" w:semiHidden="0" w:uiPriority="68" w:unhideWhenUsed="0"/>
-    <w:lsdException w:name="Medium Grid 3 Accent 2" w:semiHidden="0" w:uiPriority="69" w:unhideWhenUsed="0"/>
-    <w:lsdException w:name="Dark List Accent 2" w:semiHidden="0" w:uiPriority="70" w:unhideWhenUsed="0"/>
-    <w:lsdException w:name="Colorful Shading Accent 2" w:semiHidden="0" w:uiPriority="71" w:unhideWhenUsed="0"/>
-    <w:lsdException w:name="Colorful List Accent 2" w:semiHidden="0" w:uiPriority="72" w:unhideWhenUsed="0"/>
-    <w:lsdException w:name="Colorful Grid Accent 2" w:semiHidden="0" w:uiPriority="73" w:unhideWhenUsed="0"/>
-    <w:lsdException w:name="Light Shading Accent 3" w:semiHidden="0" w:uiPriority="60" w:unhideWhenUsed="0"/>
-    <w:lsdException w:name="Light List Accent 3" w:semiHidden="0" w:uiPriority="61" w:unhideWhenUsed="0"/>
-    <w:lsdException w:name="Light Grid Accent 3" w:semiHidden="0" w:uiPriority="62" w:unhideWhenUsed="0"/>
-    <w:lsdException w:name="Medium Shading 1 Accent 3" w:semiHidden="0" w:uiPriority="63" w:unhideWhenUsed="0"/>
-    <w:lsdException w:name="Medium Shading 2 Accent 3" w:semiHidden="0" w:uiPriority="64" w:unhideWhenUsed="0"/>
-    <w:lsdException w:name="Medium List 1 Accent 3" w:semiHidden="0" w:uiPriority="65" w:unhideWhenUsed="0"/>
-    <w:lsdException w:name="Medium List 2 Accent 3" w:semiHidden="0" w:uiPriority="66" w:unhideWhenUsed="0"/>
-    <w:lsdException w:name="Medium Grid 1 Accent 3" w:semiHidden="0" w:uiPriority="67" w:unhideWhenUsed="0"/>
-    <w:lsdException w:name="Medium Grid 2 Accent 3" w:semiHidden="0" w:uiPriority="68" w:unhideWhenUsed="0"/>
-    <w:lsdException w:name="Medium Grid 3 Accent 3" w:semiHidden="0" w:uiPriority="69" w:unhideWhenUsed="0"/>
-    <w:lsdException w:name="Dark List Accent 3" w:semiHidden="0" w:uiPriority="70" w:unhideWhenUsed="0"/>
-    <w:lsdException w:name="Colorful Shading Accent 3" w:semiHidden="0" w:uiPriority="71" w:unhideWhenUsed="0"/>
-    <w:lsdException w:name="Colorful List Accent 3" w:semiHidden="0" w:uiPriority="72" w:unhideWhenUsed="0"/>
-    <w:lsdException w:name="Colorful Grid Accent 3" w:semiHidden="0" w:uiPriority="73" w:unhideWhenUsed="0"/>
-    <w:lsdException w:name="Light Shading Accent 4" w:semiHidden="0" w:uiPriority="60" w:unhideWhenUsed="0"/>
-    <w:lsdException w:name="Light List Accent 4" w:semiHidden="0" w:uiPriority="61" w:unhideWhenUsed="0"/>
-    <w:lsdException w:name="Light Grid Accent 4" w:semiHidden="0" w:uiPriority="62" w:unhideWhenUsed="0"/>
-    <w:lsdException w:name="Medium Shading 1 Accent 4" w:semiHidden="0" w:uiPriority="63" w:unhideWhenUsed="0"/>
-    <w:lsdException w:name="Medium Shading 2 Accent 4" w:semiHidden="0" w:uiPriority="64" w:unhideWhenUsed="0"/>
-    <w:lsdException w:name="Medium List 1 Accent 4" w:semiHidden="0" w:uiPriority="65" w:unhideWhenUsed="0"/>
-    <w:lsdException w:name="Medium List 2 Accent 4" w:semiHidden="0" w:uiPriority="66" w:unhideWhenUsed="0"/>
-    <w:lsdException w:name="Medium Grid 1 Accent 4" w:semiHidden="0" w:uiPriority="67" w:unhideWhenUsed="0"/>
-    <w:lsdException w:name="Medium Grid 2 Accent 4" w:semiHidden="0" w:uiPriority="68" w:unhideWhenUsed="0"/>
-    <w:lsdException w:name="Medium Grid 3 Accent 4" w:semiHidden="0" w:uiPriority="69" w:unhideWhenUsed="0"/>
-    <w:lsdException w:name="Dark List Accent 4" w:semiHidden="0" w:uiPriority="70" w:unhideWhenUsed="0"/>
-    <w:lsdException w:name="Colorful Shading Accent 4" w:semiHidden="0" w:uiPriority="71" w:unhideWhenUsed="0"/>
-    <w:lsdException w:name="Colorful List Accent 4" w:semiHidden="0" w:uiPriority="72" w:unhideWhenUsed="0"/>
-    <w:lsdException w:name="Colorful Grid Accent 4" w:semiHidden="0" w:uiPriority="73" w:unhideWhenUsed="0"/>
-    <w:lsdException w:name="Light Shading Accent 5" w:semiHidden="0" w:uiPriority="60" w:unhideWhenUsed="0"/>
-    <w:lsdException w:name="Light List Accent 5" w:semiHidden="0" w:uiPriority="61" w:unhideWhenUsed="0"/>
-    <w:lsdException w:name="Light Grid Accent 5" w:semiHidden="0" w:uiPriority="62" w:unhideWhenUsed="0"/>
-    <w:lsdException w:name="Medium Shading 1 Accent 5" w:semiHidden="0" w:uiPriority="63" w:unhideWhenUsed="0"/>
-    <w:lsdException w:name="Medium Shading 2 Accent 5" w:semiHidden="0" w:uiPriority="64" w:unhideWhenUsed="0"/>
-    <w:lsdException w:name="Medium List 1 Accent 5" w:semiHidden="0" w:uiPriority="65" w:unhideWhenUsed="0"/>
-    <w:lsdException w:name="Medium List 2 Accent 5" w:semiHidden="0" w:uiPriority="66" w:unhideWhenUsed="0"/>
-    <w:lsdException w:name="Medium Grid 1 Accent 5" w:semiHidden="0" w:uiPriority="67" w:unhideWhenUsed="0"/>
-    <w:lsdException w:name="Medium Grid 2 Accent 5" w:semiHidden="0" w:uiPriority="68" w:unhideWhenUsed="0"/>
-    <w:lsdException w:name="Medium Grid 3 Accent 5" w:semiHidden="0" w:uiPriority="69" w:unhideWhenUsed="0"/>
-    <w:lsdException w:name="Dark List Accent 5" w:semiHidden="0" w:uiPriority="70" w:unhideWhenUsed="0"/>
-    <w:lsdException w:name="Colorful Shading Accent 5" w:semiHidden="0" w:uiPriority="71" w:unhideWhenUsed="0"/>
-    <w:lsdException w:name="Colorful List Accent 5" w:semiHidden="0" w:uiPriority="72" w:unhideWhenUsed="0"/>
-    <w:lsdException w:name="Colorful Grid Accent 5" w:semiHidden="0" w:uiPriority="73" w:unhideWhenUsed="0"/>
-    <w:lsdException w:name="Light Shading Accent 6" w:semiHidden="0" w:uiPriority="60" w:unhideWhenUsed="0"/>
-    <w:lsdException w:name="Light List Accent 6" w:semiHidden="0" w:uiPriority="61" w:unhideWhenUsed="0"/>
-    <w:lsdException w:name="Light Grid Accent 6" w:semiHidden="0" w:uiPriority="62" w:unhideWhenUsed="0"/>
-    <w:lsdException w:name="Medium Shading 1 Accent 6" w:semiHidden="0" w:uiPriority="63" w:unhideWhenUsed="0"/>
-    <w:lsdException w:name="Medium Shading 2 Accent 6" w:semiHidden="0" w:uiPriority="64" w:unhideWhenUsed="0"/>
-    <w:lsdException w:name="Medium List 1 Accent 6" w:semiHidden="0" w:uiPriority="65" w:unhideWhenUsed="0"/>
-    <w:lsdException w:name="Medium List 2 Accent 6" w:semiHidden="0" w:uiPriority="66" w:unhideWhenUsed="0"/>
-    <w:lsdException w:name="Medium Grid 1 Accent 6" w:semiHidden="0" w:uiPriority="67" w:unhideWhenUsed="0"/>
-    <w:lsdException w:name="Medium Grid 2 Accent 6" w:semiHidden="0" w:uiPriority="68" w:unhideWhenUsed="0"/>
-    <w:lsdException w:name="Medium Grid 3 Accent 6" w:semiHidden="0" w:uiPriority="69" w:unhideWhenUsed="0"/>
-    <w:lsdException w:name="Dark List Accent 6" w:semiHidden="0" w:uiPriority="70" w:unhideWhenUsed="0"/>
-    <w:lsdException w:name="Colorful Shading Accent 6" w:semiHidden="0" w:uiPriority="71" w:unhideWhenUsed="0"/>
-    <w:lsdException w:name="Colorful List Accent 6" w:semiHidden="0" w:uiPriority="72" w:unhideWhenUsed="0"/>
-    <w:lsdException w:name="Colorful Grid Accent 6" w:semiHidden="0" w:uiPriority="73" w:unhideWhenUsed="0"/>
-    <w:lsdException w:name="Subtle Emphasis" w:semiHidden="0" w:uiPriority="19" w:unhideWhenUsed="0" w:qFormat="1"/>
-    <w:lsdException w:name="Intense Emphasis" w:semiHidden="0" w:uiPriority="21" w:unhideWhenUsed="0" w:qFormat="1"/>
-    <w:lsdException w:name="Subtle Reference" w:semiHidden="0" w:uiPriority="31" w:unhideWhenUsed="0" w:qFormat="1"/>
-    <w:lsdException w:name="Intense Reference" w:semiHidden="0" w:uiPriority="32" w:unhideWhenUsed="0" w:qFormat="1"/>
-    <w:lsdException w:name="Book Title" w:semiHidden="0" w:uiPriority="33" w:unhideWhenUsed="0" w:qFormat="1"/>
-    <w:lsdException w:name="Bibliography" w:uiPriority="37"/>
-    <w:lsdException w:name="TOC Heading" w:uiPriority="39" w:qFormat="1"/>
-  </w:latentStyles>
-  <w:style w:type="paragraph" w:default="1" w:styleId="Standard">
-    <w:name w:val="Normal"/>
-    <w:qFormat/>
-  </w:style>
-  <w:style w:type="character" w:default="1" w:styleId="Absatz-Standardschriftart">
-    <w:name w:val="Default Paragraph Font"/>
-    <w:uiPriority w:val="1"/>
-    <w:semiHidden/>
-    <w:unhideWhenUsed/>
-  </w:style>
-  <w:style w:type="table" w:default="1" w:styleId="NormaleTabelle">
-    <w:name w:val="Normal Table"/>
-    <w:uiPriority w:val="99"/>
-    <w:semiHidden/>
-    <w:unhideWhenUsed/>
-    <w:tblPr>
-      <w:tblInd w:w="0" w:type="dxa"/>
-      <w:tblCellMar>
-        <w:top w:w="0" w:type="dxa"/>
-        <w:left w:w="108" w:type="dxa"/>
-        <w:bottom w:w="0" w:type="dxa"/>
-        <w:right w:w="108" w:type="dxa"/>
-      </w:tblCellMar>
-    </w:tblPr>
-  </w:style>
-  <w:style w:type="numbering" w:default="1" w:styleId="KeineListe">
-    <w:name w:val="No List"/>
-    <w:uiPriority w:val="99"/>
-    <w:semiHidden/>
-    <w:unhideWhenUsed/>
-  </w:style>
-  <w:style w:type="paragraph" w:customStyle="1" w:styleId="1D19871145364D599F9B3CE83762AA1E">
-    <w:name w:val="1D19871145364D599F9B3CE83762AA1E"/>
-  </w:style>
-  <w:style w:type="paragraph" w:customStyle="1" w:styleId="1B4498DD72EF4E2F9672780D34570347">
-    <w:name w:val="1B4498DD72EF4E2F9672780D34570347"/>
-  </w:style>
-</w:styles>
-</file>
-
-<file path=word/glossary/webSettings.xml><?xml version="1.0" encoding="utf-8"?>
-<w:webSettings xmlns:mc="http://schemas.openxmlformats.org/markup-compatibility/2006" xmlns:r="http://schemas.openxmlformats.org/officeDocument/2006/relationships" xmlns:w="http://schemas.openxmlformats.org/wordprocessingml/2006/main" xmlns:w14="http://schemas.microsoft.com/office/word/2010/wordml" mc:Ignorable="w14">
-  <w:optimizeForBrowser/>
-  <w:allowPNG/>
-</w:webSettings>
 </file>
 
 <file path=word/theme/theme1.xml><?xml version="1.0" encoding="utf-8"?>
@@ -7463,7 +7346,7 @@
 </file>
 
 <file path=customXml/itemProps1.xml><?xml version="1.0" encoding="utf-8"?>
-<ds:datastoreItem xmlns:ds="http://schemas.openxmlformats.org/officeDocument/2006/customXml" ds:itemID="{DBB316B5-94C6-4486-9D10-7AE4D1F01A12}">
+<ds:datastoreItem xmlns:ds="http://schemas.openxmlformats.org/officeDocument/2006/customXml" ds:itemID="{35F8C5AC-7539-4B18-935E-ECAC22F7F29C}">
   <ds:schemaRefs>
     <ds:schemaRef ds:uri="http://schemas.openxmlformats.org/officeDocument/2006/bibliography"/>
   </ds:schemaRefs>

</xml_diff>